<commit_message>
Add remaining tables to report
</commit_message>
<xml_diff>
--- a/Report.docx
+++ b/Report.docx
@@ -117,23 +117,7 @@
           <w:rFonts w:ascii="Calibri" w:hAnsi="Calibri" w:cs="Calibri"/>
           <w:u w:val="single"/>
         </w:rPr>
-        <w:t>and add it to Hero as a DOF (DOF-</w:t>
-      </w:r>
-      <w:proofErr w:type="spellStart"/>
-      <w:r>
-        <w:rPr>
-          <w:rFonts w:ascii="Calibri" w:hAnsi="Calibri" w:cs="Calibri"/>
-          <w:u w:val="single"/>
-        </w:rPr>
-        <w:t>ObjBag</w:t>
-      </w:r>
-      <w:proofErr w:type="spellEnd"/>
-      <w:r>
-        <w:rPr>
-          <w:rFonts w:ascii="Calibri" w:hAnsi="Calibri" w:cs="Calibri"/>
-          <w:u w:val="single"/>
-        </w:rPr>
-        <w:t>)</w:t>
+        <w:t>and add it to Hero as a DOF (DOF-ObjBag)</w:t>
       </w:r>
     </w:p>
     <w:p>
@@ -190,27 +174,19 @@
         <w:rPr>
           <w:rFonts w:eastAsia="Times New Roman" w:cstheme="minorHAnsi"/>
         </w:rPr>
+        <w:t>[</w:t>
+      </w:r>
+      <w:r>
+        <w:rPr>
+          <w:rFonts w:eastAsia="Times New Roman" w:cstheme="minorHAnsi"/>
+        </w:rPr>
         <w:t xml:space="preserve">Create a table in your report and enter the fees </w:t>
       </w:r>
       <w:r>
         <w:rPr>
           <w:rFonts w:eastAsia="Times New Roman" w:cstheme="minorHAnsi"/>
         </w:rPr>
-        <w:t xml:space="preserve">for create, access, </w:t>
-      </w:r>
-      <w:proofErr w:type="gramStart"/>
-      <w:r>
-        <w:rPr>
-          <w:rFonts w:eastAsia="Times New Roman" w:cstheme="minorHAnsi"/>
-        </w:rPr>
-        <w:t>update</w:t>
-      </w:r>
-      <w:proofErr w:type="gramEnd"/>
-      <w:r>
-        <w:rPr>
-          <w:rFonts w:eastAsia="Times New Roman" w:cstheme="minorHAnsi"/>
-        </w:rPr>
-        <w:t xml:space="preserve">, and delete </w:t>
+        <w:t xml:space="preserve">for create, access, update, and delete </w:t>
       </w:r>
       <w:r>
         <w:rPr>
@@ -228,21 +204,7 @@
         <w:rPr>
           <w:rFonts w:eastAsia="Times New Roman" w:cstheme="minorHAnsi"/>
         </w:rPr>
-        <w:t xml:space="preserve"> the link to the transaction on </w:t>
-      </w:r>
-      <w:proofErr w:type="spellStart"/>
-      <w:r>
-        <w:rPr>
-          <w:rFonts w:eastAsia="Times New Roman" w:cstheme="minorHAnsi"/>
-        </w:rPr>
-        <w:t>suiscan</w:t>
-      </w:r>
-      <w:proofErr w:type="spellEnd"/>
-      <w:r>
-        <w:rPr>
-          <w:rFonts w:eastAsia="Times New Roman" w:cstheme="minorHAnsi"/>
-        </w:rPr>
-        <w:t xml:space="preserve"> </w:t>
+        <w:t xml:space="preserve"> the link to the transaction on suiscan </w:t>
       </w:r>
       <w:r>
         <w:rPr>
@@ -274,6 +236,12 @@
         </w:rPr>
         <w:t xml:space="preserve"> to that.</w:t>
       </w:r>
+      <w:r>
+        <w:rPr>
+          <w:rFonts w:eastAsia="Times New Roman" w:cstheme="minorHAnsi"/>
+        </w:rPr>
+        <w:t>]</w:t>
+      </w:r>
     </w:p>
     <w:p>
       <w:pPr>
@@ -283,6 +251,21 @@
           <w:rFonts w:eastAsia="Times New Roman" w:cstheme="minorHAnsi"/>
         </w:rPr>
       </w:pPr>
+    </w:p>
+    <w:p>
+      <w:pPr>
+        <w:shd w:val="clear" w:color="auto" w:fill="FFFFFF"/>
+        <w:jc w:val="both"/>
+        <w:rPr>
+          <w:rFonts w:eastAsia="Times New Roman" w:cstheme="minorHAnsi"/>
+        </w:rPr>
+      </w:pPr>
+      <w:r>
+        <w:rPr>
+          <w:rFonts w:eastAsia="Times New Roman" w:cstheme="minorHAnsi"/>
+        </w:rPr>
+        <w:t>D_hero_with_obj_bag_in_dynamic_obj_field.move</w:t>
+      </w:r>
     </w:p>
     <w:tbl>
       <w:tblPr>
@@ -438,19 +421,11 @@
                 <w:rFonts w:eastAsia="Times New Roman" w:cstheme="minorHAnsi"/>
               </w:rPr>
             </w:pPr>
-            <w:proofErr w:type="spellStart"/>
-            <w:r>
-              <w:rPr>
-                <w:rFonts w:eastAsia="Times New Roman" w:cstheme="minorHAnsi"/>
-              </w:rPr>
-              <w:t>Localnet</w:t>
-            </w:r>
-            <w:proofErr w:type="spellEnd"/>
-            <w:r>
-              <w:rPr>
-                <w:rFonts w:eastAsia="Times New Roman" w:cstheme="minorHAnsi"/>
-              </w:rPr>
-              <w:t xml:space="preserve"> Tx Digest</w:t>
+            <w:r>
+              <w:rPr>
+                <w:rFonts w:eastAsia="Times New Roman" w:cstheme="minorHAnsi"/>
+              </w:rPr>
+              <w:t>Localnet Tx Digest</w:t>
             </w:r>
           </w:p>
         </w:tc>
@@ -1038,53 +1013,37 @@
         <w:rPr>
           <w:rFonts w:eastAsia="Times New Roman" w:cstheme="minorHAnsi"/>
         </w:rPr>
+        <w:t>[</w:t>
+      </w:r>
+      <w:r>
+        <w:rPr>
+          <w:rFonts w:eastAsia="Times New Roman" w:cstheme="minorHAnsi"/>
+        </w:rPr>
         <w:t xml:space="preserve">Create a table in your report and enter the fees </w:t>
       </w:r>
       <w:r>
         <w:rPr>
           <w:rFonts w:eastAsia="Times New Roman" w:cstheme="minorHAnsi"/>
         </w:rPr>
-        <w:t xml:space="preserve">for create, access, </w:t>
-      </w:r>
-      <w:proofErr w:type="gramStart"/>
-      <w:r>
-        <w:rPr>
-          <w:rFonts w:eastAsia="Times New Roman" w:cstheme="minorHAnsi"/>
-        </w:rPr>
-        <w:t>update</w:t>
-      </w:r>
-      <w:proofErr w:type="gramEnd"/>
-      <w:r>
-        <w:rPr>
-          <w:rFonts w:eastAsia="Times New Roman" w:cstheme="minorHAnsi"/>
-        </w:rPr>
-        <w:t xml:space="preserve">, and delete </w:t>
+        <w:t xml:space="preserve">for create, access, update, and delete </w:t>
       </w:r>
       <w:r>
         <w:rPr>
           <w:rFonts w:eastAsia="Times New Roman" w:cstheme="minorHAnsi"/>
         </w:rPr>
-        <w:t xml:space="preserve">to the table. Enter the link to the transaction on </w:t>
-      </w:r>
-      <w:proofErr w:type="spellStart"/>
-      <w:r>
-        <w:rPr>
-          <w:rFonts w:eastAsia="Times New Roman" w:cstheme="minorHAnsi"/>
-        </w:rPr>
-        <w:t>suiscan</w:t>
-      </w:r>
-      <w:proofErr w:type="spellEnd"/>
-      <w:r>
-        <w:rPr>
-          <w:rFonts w:eastAsia="Times New Roman" w:cstheme="minorHAnsi"/>
-        </w:rPr>
-        <w:t xml:space="preserve"> to your report. </w:t>
+        <w:t xml:space="preserve">to the table. Enter the link to the transaction on suiscan to your report. </w:t>
       </w:r>
       <w:r>
         <w:rPr>
           <w:rFonts w:eastAsia="Times New Roman" w:cstheme="minorHAnsi"/>
         </w:rPr>
         <w:t>Enter the fees to your report in terms of both SUI and USD. Enter the link of the reference you used to convert SUI to USD and the date you referred to that.</w:t>
+      </w:r>
+      <w:r>
+        <w:rPr>
+          <w:rFonts w:eastAsia="Times New Roman" w:cstheme="minorHAnsi"/>
+        </w:rPr>
+        <w:t>]</w:t>
       </w:r>
     </w:p>
     <w:p>
@@ -1104,6 +1063,12 @@
           <w:rFonts w:eastAsia="Times New Roman" w:cstheme="minorHAnsi"/>
         </w:rPr>
       </w:pPr>
+      <w:r>
+        <w:rPr>
+          <w:rFonts w:eastAsia="Times New Roman" w:cstheme="minorHAnsi"/>
+        </w:rPr>
+        <w:t>D_hero_with_obj_bag_and_vector.move</w:t>
+      </w:r>
     </w:p>
     <w:tbl>
       <w:tblPr>
@@ -1247,19 +1212,11 @@
                 <w:rFonts w:eastAsia="Times New Roman" w:cstheme="minorHAnsi"/>
               </w:rPr>
             </w:pPr>
-            <w:proofErr w:type="spellStart"/>
-            <w:r>
-              <w:rPr>
-                <w:rFonts w:eastAsia="Times New Roman" w:cstheme="minorHAnsi"/>
-              </w:rPr>
-              <w:t>Localnet</w:t>
-            </w:r>
-            <w:proofErr w:type="spellEnd"/>
-            <w:r>
-              <w:rPr>
-                <w:rFonts w:eastAsia="Times New Roman" w:cstheme="minorHAnsi"/>
-              </w:rPr>
-              <w:t xml:space="preserve"> Tx Digest</w:t>
+            <w:r>
+              <w:rPr>
+                <w:rFonts w:eastAsia="Times New Roman" w:cstheme="minorHAnsi"/>
+              </w:rPr>
+              <w:t>Localnet Tx Digest</w:t>
             </w:r>
           </w:p>
         </w:tc>
@@ -1835,6 +1792,12 @@
         <w:rPr>
           <w:rFonts w:eastAsia="Times New Roman" w:cstheme="minorHAnsi"/>
         </w:rPr>
+        <w:t>[</w:t>
+      </w:r>
+      <w:r>
+        <w:rPr>
+          <w:rFonts w:eastAsia="Times New Roman" w:cstheme="minorHAnsi"/>
+        </w:rPr>
         <w:t>This time implement the two Heros i</w:t>
       </w:r>
       <w:r>
@@ -1856,41 +1819,11 @@
         <w:lastRenderedPageBreak/>
         <w:t>your report in terms of both ETH and USD. Enter the link of the reference you used to convert ETH to USD and the date you referred to that.</w:t>
       </w:r>
-    </w:p>
-    <w:p>
-      <w:pPr>
-        <w:shd w:val="clear" w:color="auto" w:fill="FFFFFF"/>
-        <w:jc w:val="both"/>
-        <w:rPr>
-          <w:rFonts w:eastAsia="Times New Roman" w:cstheme="minorHAnsi"/>
-        </w:rPr>
-      </w:pPr>
-    </w:p>
-    <w:p>
-      <w:pPr>
-        <w:shd w:val="clear" w:color="auto" w:fill="FFFFFF"/>
-        <w:jc w:val="both"/>
-        <w:rPr>
-          <w:rFonts w:eastAsia="Times New Roman" w:cstheme="minorHAnsi"/>
-        </w:rPr>
-      </w:pPr>
       <w:r>
         <w:rPr>
           <w:rFonts w:eastAsia="Times New Roman" w:cstheme="minorHAnsi"/>
         </w:rPr>
-        <w:t xml:space="preserve">8. </w:t>
-      </w:r>
-      <w:r>
-        <w:rPr>
-          <w:rFonts w:eastAsia="Times New Roman" w:cstheme="minorHAnsi"/>
-        </w:rPr>
-        <w:t>For each of the two implementations of Hero, present a table that compares the total fees for the 4 operations in terms of USD. Which one is more cost efficient, Sui or Solidity? What is the reason? If the fee is Solidity is so high, can you improve the implementation and reduce the fees?</w:t>
-      </w:r>
-      <w:r>
-        <w:rPr>
-          <w:rFonts w:eastAsia="Times New Roman" w:cstheme="minorHAnsi"/>
-        </w:rPr>
-        <w:t xml:space="preserve"> If yes, test it and present that at your report. Enter your answers to the report. </w:t>
+        <w:t>]</w:t>
       </w:r>
     </w:p>
     <w:p>
@@ -1910,7 +1843,2348 @@
           <w:rFonts w:eastAsia="Times New Roman" w:cstheme="minorHAnsi"/>
         </w:rPr>
       </w:pPr>
+      <w:r>
+        <w:rPr>
+          <w:rFonts w:eastAsia="Times New Roman" w:cstheme="minorHAnsi"/>
+        </w:rPr>
+        <w:t>HeroSmall.sol</w:t>
+      </w:r>
     </w:p>
+    <w:tbl>
+      <w:tblPr>
+        <w:tblW w:w="0" w:type="auto"/>
+        <w:tblCellMar>
+          <w:top w:w="15" w:type="dxa"/>
+          <w:left w:w="15" w:type="dxa"/>
+          <w:bottom w:w="15" w:type="dxa"/>
+          <w:right w:w="15" w:type="dxa"/>
+        </w:tblCellMar>
+        <w:tblLook w:val="04A0" w:firstRow="1" w:lastRow="0" w:firstColumn="1" w:lastColumn="0" w:noHBand="0" w:noVBand="1"/>
+      </w:tblPr>
+      <w:tblGrid>
+        <w:gridCol w:w="1292"/>
+        <w:gridCol w:w="2429"/>
+        <w:gridCol w:w="1810"/>
+      </w:tblGrid>
+      <w:tr>
+        <w:trPr>
+          <w:trHeight w:val="990"/>
+        </w:trPr>
+        <w:tc>
+          <w:tcPr>
+            <w:tcW w:w="0" w:type="auto"/>
+            <w:tcBorders>
+              <w:top w:val="single" w:sz="6" w:space="0" w:color="9E9E9E"/>
+              <w:left w:val="single" w:sz="6" w:space="0" w:color="9E9E9E"/>
+              <w:bottom w:val="single" w:sz="6" w:space="0" w:color="9E9E9E"/>
+              <w:right w:val="single" w:sz="6" w:space="0" w:color="9E9E9E"/>
+            </w:tcBorders>
+            <w:tcMar>
+              <w:top w:w="150" w:type="dxa"/>
+              <w:left w:w="150" w:type="dxa"/>
+              <w:bottom w:w="150" w:type="dxa"/>
+              <w:right w:w="150" w:type="dxa"/>
+            </w:tcMar>
+            <w:hideMark/>
+          </w:tcPr>
+          <w:p>
+            <w:pPr>
+              <w:shd w:val="clear" w:color="auto" w:fill="FFFFFF"/>
+              <w:jc w:val="both"/>
+              <w:rPr>
+                <w:rFonts w:eastAsia="Times New Roman" w:cstheme="minorHAnsi"/>
+              </w:rPr>
+            </w:pPr>
+            <w:r>
+              <w:rPr>
+                <w:rFonts w:eastAsia="Times New Roman" w:cstheme="minorHAnsi"/>
+              </w:rPr>
+              <w:t> </w:t>
+            </w:r>
+          </w:p>
+          <w:p>
+            <w:pPr>
+              <w:shd w:val="clear" w:color="auto" w:fill="FFFFFF"/>
+              <w:jc w:val="both"/>
+              <w:rPr>
+                <w:rFonts w:eastAsia="Times New Roman" w:cstheme="minorHAnsi"/>
+              </w:rPr>
+            </w:pPr>
+            <w:r>
+              <w:rPr>
+                <w:rFonts w:eastAsia="Times New Roman" w:cstheme="minorHAnsi"/>
+              </w:rPr>
+              <w:t>Operation</w:t>
+            </w:r>
+          </w:p>
+        </w:tc>
+        <w:tc>
+          <w:tcPr>
+            <w:tcW w:w="0" w:type="auto"/>
+            <w:tcBorders>
+              <w:top w:val="single" w:sz="6" w:space="0" w:color="9E9E9E"/>
+              <w:left w:val="single" w:sz="6" w:space="0" w:color="9E9E9E"/>
+              <w:bottom w:val="single" w:sz="6" w:space="0" w:color="9E9E9E"/>
+              <w:right w:val="single" w:sz="6" w:space="0" w:color="9E9E9E"/>
+            </w:tcBorders>
+            <w:tcMar>
+              <w:top w:w="150" w:type="dxa"/>
+              <w:left w:w="150" w:type="dxa"/>
+              <w:bottom w:w="150" w:type="dxa"/>
+              <w:right w:w="150" w:type="dxa"/>
+            </w:tcMar>
+            <w:hideMark/>
+          </w:tcPr>
+          <w:p>
+            <w:pPr>
+              <w:shd w:val="clear" w:color="auto" w:fill="FFFFFF"/>
+              <w:jc w:val="both"/>
+              <w:rPr>
+                <w:rFonts w:eastAsia="Times New Roman" w:cstheme="minorHAnsi"/>
+              </w:rPr>
+            </w:pPr>
+            <w:r>
+              <w:rPr>
+                <w:rFonts w:eastAsia="Times New Roman" w:cstheme="minorHAnsi"/>
+              </w:rPr>
+              <w:t>Total Fee (ETH)</w:t>
+            </w:r>
+          </w:p>
+        </w:tc>
+        <w:tc>
+          <w:tcPr>
+            <w:tcW w:w="0" w:type="auto"/>
+            <w:tcBorders>
+              <w:top w:val="single" w:sz="6" w:space="0" w:color="9E9E9E"/>
+              <w:left w:val="single" w:sz="6" w:space="0" w:color="9E9E9E"/>
+              <w:bottom w:val="single" w:sz="6" w:space="0" w:color="9E9E9E"/>
+              <w:right w:val="single" w:sz="6" w:space="0" w:color="9E9E9E"/>
+            </w:tcBorders>
+            <w:tcMar>
+              <w:top w:w="150" w:type="dxa"/>
+              <w:left w:w="150" w:type="dxa"/>
+              <w:bottom w:w="150" w:type="dxa"/>
+              <w:right w:w="150" w:type="dxa"/>
+            </w:tcMar>
+            <w:hideMark/>
+          </w:tcPr>
+          <w:p>
+            <w:pPr>
+              <w:shd w:val="clear" w:color="auto" w:fill="FFFFFF"/>
+              <w:jc w:val="both"/>
+              <w:rPr>
+                <w:rFonts w:eastAsia="Times New Roman" w:cstheme="minorHAnsi"/>
+              </w:rPr>
+            </w:pPr>
+            <w:r>
+              <w:rPr>
+                <w:rFonts w:eastAsia="Times New Roman" w:cstheme="minorHAnsi"/>
+              </w:rPr>
+              <w:t>Total Fee (USD)</w:t>
+            </w:r>
+          </w:p>
+        </w:tc>
+      </w:tr>
+      <w:tr>
+        <w:trPr>
+          <w:trHeight w:val="615"/>
+        </w:trPr>
+        <w:tc>
+          <w:tcPr>
+            <w:tcW w:w="0" w:type="auto"/>
+            <w:tcBorders>
+              <w:top w:val="single" w:sz="6" w:space="0" w:color="9E9E9E"/>
+              <w:left w:val="single" w:sz="6" w:space="0" w:color="9E9E9E"/>
+              <w:bottom w:val="single" w:sz="6" w:space="0" w:color="9E9E9E"/>
+              <w:right w:val="single" w:sz="6" w:space="0" w:color="9E9E9E"/>
+            </w:tcBorders>
+            <w:tcMar>
+              <w:top w:w="150" w:type="dxa"/>
+              <w:left w:w="150" w:type="dxa"/>
+              <w:bottom w:w="150" w:type="dxa"/>
+              <w:right w:w="150" w:type="dxa"/>
+            </w:tcMar>
+            <w:hideMark/>
+          </w:tcPr>
+          <w:p>
+            <w:pPr>
+              <w:shd w:val="clear" w:color="auto" w:fill="FFFFFF"/>
+              <w:jc w:val="both"/>
+              <w:rPr>
+                <w:rFonts w:eastAsia="Times New Roman" w:cstheme="minorHAnsi"/>
+              </w:rPr>
+            </w:pPr>
+            <w:r>
+              <w:rPr>
+                <w:rFonts w:eastAsia="Times New Roman" w:cstheme="minorHAnsi"/>
+              </w:rPr>
+              <w:t>Create</w:t>
+            </w:r>
+          </w:p>
+        </w:tc>
+        <w:tc>
+          <w:tcPr>
+            <w:tcW w:w="0" w:type="auto"/>
+            <w:tcBorders>
+              <w:top w:val="single" w:sz="6" w:space="0" w:color="9E9E9E"/>
+              <w:left w:val="single" w:sz="6" w:space="0" w:color="9E9E9E"/>
+              <w:bottom w:val="single" w:sz="6" w:space="0" w:color="9E9E9E"/>
+              <w:right w:val="single" w:sz="6" w:space="0" w:color="9E9E9E"/>
+            </w:tcBorders>
+            <w:tcMar>
+              <w:top w:w="150" w:type="dxa"/>
+              <w:left w:w="150" w:type="dxa"/>
+              <w:bottom w:w="150" w:type="dxa"/>
+              <w:right w:w="150" w:type="dxa"/>
+            </w:tcMar>
+            <w:hideMark/>
+          </w:tcPr>
+          <w:p>
+            <w:pPr>
+              <w:shd w:val="clear" w:color="auto" w:fill="FFFFFF"/>
+              <w:jc w:val="both"/>
+              <w:rPr>
+                <w:rFonts w:eastAsia="Times New Roman" w:cstheme="minorHAnsi"/>
+              </w:rPr>
+            </w:pPr>
+            <w:r>
+              <w:rPr>
+                <w:rFonts w:eastAsia="Times New Roman" w:cstheme="minorHAnsi"/>
+              </w:rPr>
+              <w:t>0.0000948450010116</w:t>
+            </w:r>
+          </w:p>
+        </w:tc>
+        <w:tc>
+          <w:tcPr>
+            <w:tcW w:w="0" w:type="auto"/>
+            <w:tcBorders>
+              <w:top w:val="single" w:sz="6" w:space="0" w:color="9E9E9E"/>
+              <w:left w:val="single" w:sz="6" w:space="0" w:color="9E9E9E"/>
+              <w:bottom w:val="single" w:sz="6" w:space="0" w:color="9E9E9E"/>
+              <w:right w:val="single" w:sz="6" w:space="0" w:color="9E9E9E"/>
+            </w:tcBorders>
+            <w:tcMar>
+              <w:top w:w="150" w:type="dxa"/>
+              <w:left w:w="150" w:type="dxa"/>
+              <w:bottom w:w="150" w:type="dxa"/>
+              <w:right w:w="150" w:type="dxa"/>
+            </w:tcMar>
+            <w:hideMark/>
+          </w:tcPr>
+          <w:p>
+            <w:pPr>
+              <w:shd w:val="clear" w:color="auto" w:fill="FFFFFF"/>
+              <w:jc w:val="both"/>
+              <w:rPr>
+                <w:rFonts w:eastAsia="Times New Roman" w:cstheme="minorHAnsi"/>
+              </w:rPr>
+            </w:pPr>
+            <w:r>
+              <w:rPr>
+                <w:rFonts w:eastAsia="Times New Roman" w:cstheme="minorHAnsi"/>
+              </w:rPr>
+              <w:t>0.30</w:t>
+            </w:r>
+          </w:p>
+        </w:tc>
+      </w:tr>
+      <w:tr>
+        <w:trPr>
+          <w:trHeight w:val="615"/>
+        </w:trPr>
+        <w:tc>
+          <w:tcPr>
+            <w:tcW w:w="0" w:type="auto"/>
+            <w:tcBorders>
+              <w:top w:val="single" w:sz="6" w:space="0" w:color="9E9E9E"/>
+              <w:left w:val="single" w:sz="6" w:space="0" w:color="9E9E9E"/>
+              <w:bottom w:val="single" w:sz="6" w:space="0" w:color="9E9E9E"/>
+              <w:right w:val="single" w:sz="6" w:space="0" w:color="9E9E9E"/>
+            </w:tcBorders>
+            <w:tcMar>
+              <w:top w:w="150" w:type="dxa"/>
+              <w:left w:w="150" w:type="dxa"/>
+              <w:bottom w:w="150" w:type="dxa"/>
+              <w:right w:w="150" w:type="dxa"/>
+            </w:tcMar>
+            <w:hideMark/>
+          </w:tcPr>
+          <w:p>
+            <w:pPr>
+              <w:shd w:val="clear" w:color="auto" w:fill="FFFFFF"/>
+              <w:jc w:val="both"/>
+              <w:rPr>
+                <w:rFonts w:eastAsia="Times New Roman" w:cstheme="minorHAnsi"/>
+              </w:rPr>
+            </w:pPr>
+            <w:r>
+              <w:rPr>
+                <w:rFonts w:eastAsia="Times New Roman" w:cstheme="minorHAnsi"/>
+              </w:rPr>
+              <w:t>Access</w:t>
+            </w:r>
+          </w:p>
+        </w:tc>
+        <w:tc>
+          <w:tcPr>
+            <w:tcW w:w="0" w:type="auto"/>
+            <w:tcBorders>
+              <w:top w:val="single" w:sz="6" w:space="0" w:color="9E9E9E"/>
+              <w:left w:val="single" w:sz="6" w:space="0" w:color="9E9E9E"/>
+              <w:bottom w:val="single" w:sz="6" w:space="0" w:color="9E9E9E"/>
+              <w:right w:val="single" w:sz="6" w:space="0" w:color="9E9E9E"/>
+            </w:tcBorders>
+            <w:tcMar>
+              <w:top w:w="150" w:type="dxa"/>
+              <w:left w:w="150" w:type="dxa"/>
+              <w:bottom w:w="150" w:type="dxa"/>
+              <w:right w:w="150" w:type="dxa"/>
+            </w:tcMar>
+            <w:hideMark/>
+          </w:tcPr>
+          <w:p>
+            <w:pPr>
+              <w:shd w:val="clear" w:color="auto" w:fill="FFFFFF"/>
+              <w:jc w:val="both"/>
+              <w:rPr>
+                <w:rFonts w:eastAsia="Times New Roman" w:cstheme="minorHAnsi"/>
+              </w:rPr>
+            </w:pPr>
+            <w:r>
+              <w:rPr>
+                <w:rFonts w:eastAsia="Times New Roman" w:cstheme="minorHAnsi"/>
+              </w:rPr>
+              <w:t>0.0001226678675684</w:t>
+            </w:r>
+          </w:p>
+          <w:p>
+            <w:pPr>
+              <w:shd w:val="clear" w:color="auto" w:fill="FFFFFF"/>
+              <w:jc w:val="both"/>
+              <w:rPr>
+                <w:rFonts w:eastAsia="Times New Roman" w:cstheme="minorHAnsi"/>
+              </w:rPr>
+            </w:pPr>
+          </w:p>
+        </w:tc>
+        <w:tc>
+          <w:tcPr>
+            <w:tcW w:w="0" w:type="auto"/>
+            <w:tcBorders>
+              <w:top w:val="single" w:sz="6" w:space="0" w:color="9E9E9E"/>
+              <w:left w:val="single" w:sz="6" w:space="0" w:color="9E9E9E"/>
+              <w:bottom w:val="single" w:sz="6" w:space="0" w:color="9E9E9E"/>
+              <w:right w:val="single" w:sz="6" w:space="0" w:color="9E9E9E"/>
+            </w:tcBorders>
+            <w:tcMar>
+              <w:top w:w="150" w:type="dxa"/>
+              <w:left w:w="150" w:type="dxa"/>
+              <w:bottom w:w="150" w:type="dxa"/>
+              <w:right w:w="150" w:type="dxa"/>
+            </w:tcMar>
+            <w:hideMark/>
+          </w:tcPr>
+          <w:p>
+            <w:pPr>
+              <w:shd w:val="clear" w:color="auto" w:fill="FFFFFF"/>
+              <w:jc w:val="both"/>
+              <w:rPr>
+                <w:rFonts w:eastAsia="Times New Roman" w:cstheme="minorHAnsi"/>
+              </w:rPr>
+            </w:pPr>
+            <w:r>
+              <w:rPr>
+                <w:rFonts w:eastAsia="Times New Roman" w:cstheme="minorHAnsi"/>
+              </w:rPr>
+              <w:t>0.39</w:t>
+            </w:r>
+          </w:p>
+        </w:tc>
+      </w:tr>
+      <w:tr>
+        <w:trPr>
+          <w:trHeight w:val="615"/>
+        </w:trPr>
+        <w:tc>
+          <w:tcPr>
+            <w:tcW w:w="0" w:type="auto"/>
+            <w:tcBorders>
+              <w:top w:val="single" w:sz="6" w:space="0" w:color="9E9E9E"/>
+              <w:left w:val="single" w:sz="6" w:space="0" w:color="9E9E9E"/>
+              <w:bottom w:val="single" w:sz="6" w:space="0" w:color="9E9E9E"/>
+              <w:right w:val="single" w:sz="6" w:space="0" w:color="9E9E9E"/>
+            </w:tcBorders>
+            <w:tcMar>
+              <w:top w:w="150" w:type="dxa"/>
+              <w:left w:w="150" w:type="dxa"/>
+              <w:bottom w:w="150" w:type="dxa"/>
+              <w:right w:w="150" w:type="dxa"/>
+            </w:tcMar>
+            <w:hideMark/>
+          </w:tcPr>
+          <w:p>
+            <w:pPr>
+              <w:shd w:val="clear" w:color="auto" w:fill="FFFFFF"/>
+              <w:jc w:val="both"/>
+              <w:rPr>
+                <w:rFonts w:eastAsia="Times New Roman" w:cstheme="minorHAnsi"/>
+              </w:rPr>
+            </w:pPr>
+            <w:r>
+              <w:rPr>
+                <w:rFonts w:eastAsia="Times New Roman" w:cstheme="minorHAnsi"/>
+              </w:rPr>
+              <w:t>Update</w:t>
+            </w:r>
+          </w:p>
+        </w:tc>
+        <w:tc>
+          <w:tcPr>
+            <w:tcW w:w="0" w:type="auto"/>
+            <w:tcBorders>
+              <w:top w:val="single" w:sz="6" w:space="0" w:color="9E9E9E"/>
+              <w:left w:val="single" w:sz="6" w:space="0" w:color="9E9E9E"/>
+              <w:bottom w:val="single" w:sz="6" w:space="0" w:color="9E9E9E"/>
+              <w:right w:val="single" w:sz="6" w:space="0" w:color="9E9E9E"/>
+            </w:tcBorders>
+            <w:tcMar>
+              <w:top w:w="150" w:type="dxa"/>
+              <w:left w:w="150" w:type="dxa"/>
+              <w:bottom w:w="150" w:type="dxa"/>
+              <w:right w:w="150" w:type="dxa"/>
+            </w:tcMar>
+            <w:hideMark/>
+          </w:tcPr>
+          <w:p>
+            <w:pPr>
+              <w:shd w:val="clear" w:color="auto" w:fill="FFFFFF"/>
+              <w:jc w:val="both"/>
+              <w:rPr>
+                <w:rFonts w:eastAsia="Times New Roman" w:cstheme="minorHAnsi"/>
+              </w:rPr>
+            </w:pPr>
+            <w:r>
+              <w:rPr>
+                <w:rFonts w:eastAsia="Times New Roman" w:cstheme="minorHAnsi"/>
+              </w:rPr>
+              <w:t>0.0029955315279582</w:t>
+            </w:r>
+          </w:p>
+        </w:tc>
+        <w:tc>
+          <w:tcPr>
+            <w:tcW w:w="0" w:type="auto"/>
+            <w:tcBorders>
+              <w:top w:val="single" w:sz="6" w:space="0" w:color="9E9E9E"/>
+              <w:left w:val="single" w:sz="6" w:space="0" w:color="9E9E9E"/>
+              <w:bottom w:val="single" w:sz="6" w:space="0" w:color="9E9E9E"/>
+              <w:right w:val="single" w:sz="6" w:space="0" w:color="9E9E9E"/>
+            </w:tcBorders>
+            <w:tcMar>
+              <w:top w:w="150" w:type="dxa"/>
+              <w:left w:w="150" w:type="dxa"/>
+              <w:bottom w:w="150" w:type="dxa"/>
+              <w:right w:w="150" w:type="dxa"/>
+            </w:tcMar>
+            <w:hideMark/>
+          </w:tcPr>
+          <w:p>
+            <w:pPr>
+              <w:shd w:val="clear" w:color="auto" w:fill="FFFFFF"/>
+              <w:jc w:val="both"/>
+              <w:rPr>
+                <w:rFonts w:eastAsia="Times New Roman" w:cstheme="minorHAnsi"/>
+              </w:rPr>
+            </w:pPr>
+            <w:r>
+              <w:rPr>
+                <w:rFonts w:eastAsia="Times New Roman" w:cstheme="minorHAnsi"/>
+              </w:rPr>
+              <w:t>9.59</w:t>
+            </w:r>
+          </w:p>
+        </w:tc>
+      </w:tr>
+      <w:tr>
+        <w:trPr>
+          <w:trHeight w:val="675"/>
+        </w:trPr>
+        <w:tc>
+          <w:tcPr>
+            <w:tcW w:w="0" w:type="auto"/>
+            <w:tcBorders>
+              <w:top w:val="single" w:sz="6" w:space="0" w:color="9E9E9E"/>
+              <w:left w:val="single" w:sz="6" w:space="0" w:color="9E9E9E"/>
+              <w:bottom w:val="single" w:sz="6" w:space="0" w:color="9E9E9E"/>
+              <w:right w:val="single" w:sz="6" w:space="0" w:color="9E9E9E"/>
+            </w:tcBorders>
+            <w:tcMar>
+              <w:top w:w="150" w:type="dxa"/>
+              <w:left w:w="150" w:type="dxa"/>
+              <w:bottom w:w="150" w:type="dxa"/>
+              <w:right w:w="150" w:type="dxa"/>
+            </w:tcMar>
+            <w:hideMark/>
+          </w:tcPr>
+          <w:p>
+            <w:pPr>
+              <w:shd w:val="clear" w:color="auto" w:fill="FFFFFF"/>
+              <w:jc w:val="both"/>
+              <w:rPr>
+                <w:rFonts w:eastAsia="Times New Roman" w:cstheme="minorHAnsi"/>
+              </w:rPr>
+            </w:pPr>
+            <w:r>
+              <w:rPr>
+                <w:rFonts w:eastAsia="Times New Roman" w:cstheme="minorHAnsi"/>
+              </w:rPr>
+              <w:t>Delete</w:t>
+            </w:r>
+          </w:p>
+        </w:tc>
+        <w:tc>
+          <w:tcPr>
+            <w:tcW w:w="0" w:type="auto"/>
+            <w:tcBorders>
+              <w:top w:val="single" w:sz="6" w:space="0" w:color="9E9E9E"/>
+              <w:left w:val="single" w:sz="6" w:space="0" w:color="9E9E9E"/>
+              <w:bottom w:val="single" w:sz="6" w:space="0" w:color="9E9E9E"/>
+              <w:right w:val="single" w:sz="6" w:space="0" w:color="9E9E9E"/>
+            </w:tcBorders>
+            <w:tcMar>
+              <w:top w:w="150" w:type="dxa"/>
+              <w:left w:w="150" w:type="dxa"/>
+              <w:bottom w:w="150" w:type="dxa"/>
+              <w:right w:w="150" w:type="dxa"/>
+            </w:tcMar>
+            <w:hideMark/>
+          </w:tcPr>
+          <w:p>
+            <w:pPr>
+              <w:shd w:val="clear" w:color="auto" w:fill="FFFFFF"/>
+              <w:jc w:val="both"/>
+              <w:rPr>
+                <w:rFonts w:eastAsia="Times New Roman" w:cstheme="minorHAnsi"/>
+              </w:rPr>
+            </w:pPr>
+            <w:r>
+              <w:rPr>
+                <w:rFonts w:eastAsia="Times New Roman" w:cstheme="minorHAnsi"/>
+              </w:rPr>
+              <w:t>0.0000497985002987</w:t>
+            </w:r>
+          </w:p>
+        </w:tc>
+        <w:tc>
+          <w:tcPr>
+            <w:tcW w:w="0" w:type="auto"/>
+            <w:tcBorders>
+              <w:top w:val="single" w:sz="6" w:space="0" w:color="9E9E9E"/>
+              <w:left w:val="single" w:sz="6" w:space="0" w:color="9E9E9E"/>
+              <w:bottom w:val="single" w:sz="6" w:space="0" w:color="9E9E9E"/>
+              <w:right w:val="single" w:sz="6" w:space="0" w:color="9E9E9E"/>
+            </w:tcBorders>
+            <w:tcMar>
+              <w:top w:w="150" w:type="dxa"/>
+              <w:left w:w="150" w:type="dxa"/>
+              <w:bottom w:w="150" w:type="dxa"/>
+              <w:right w:w="150" w:type="dxa"/>
+            </w:tcMar>
+            <w:hideMark/>
+          </w:tcPr>
+          <w:p>
+            <w:pPr>
+              <w:shd w:val="clear" w:color="auto" w:fill="FFFFFF"/>
+              <w:jc w:val="both"/>
+              <w:rPr>
+                <w:rFonts w:eastAsia="Times New Roman" w:cstheme="minorHAnsi"/>
+              </w:rPr>
+            </w:pPr>
+            <w:r>
+              <w:rPr>
+                <w:rFonts w:eastAsia="Times New Roman" w:cstheme="minorHAnsi"/>
+              </w:rPr>
+              <w:t>0.16</w:t>
+            </w:r>
+          </w:p>
+        </w:tc>
+      </w:tr>
+    </w:tbl>
+    <w:p>
+      <w:pPr>
+        <w:shd w:val="clear" w:color="auto" w:fill="FFFFFF"/>
+        <w:jc w:val="both"/>
+        <w:rPr>
+          <w:rFonts w:eastAsia="Times New Roman" w:cstheme="minorHAnsi"/>
+        </w:rPr>
+      </w:pPr>
+    </w:p>
+    <w:p>
+      <w:pPr>
+        <w:shd w:val="clear" w:color="auto" w:fill="FFFFFF"/>
+        <w:jc w:val="both"/>
+        <w:rPr>
+          <w:rFonts w:eastAsia="Times New Roman" w:cstheme="minorHAnsi"/>
+        </w:rPr>
+      </w:pPr>
+      <w:r>
+        <w:rPr>
+          <w:rFonts w:eastAsia="Times New Roman" w:cstheme="minorHAnsi"/>
+        </w:rPr>
+        <w:t>HeroLarge.sol</w:t>
+      </w:r>
+    </w:p>
+    <w:tbl>
+      <w:tblPr>
+        <w:tblW w:w="0" w:type="auto"/>
+        <w:tblCellMar>
+          <w:top w:w="15" w:type="dxa"/>
+          <w:left w:w="15" w:type="dxa"/>
+          <w:bottom w:w="15" w:type="dxa"/>
+          <w:right w:w="15" w:type="dxa"/>
+        </w:tblCellMar>
+        <w:tblLook w:val="04A0" w:firstRow="1" w:lastRow="0" w:firstColumn="1" w:lastColumn="0" w:noHBand="0" w:noVBand="1"/>
+      </w:tblPr>
+      <w:tblGrid>
+        <w:gridCol w:w="1292"/>
+        <w:gridCol w:w="2551"/>
+        <w:gridCol w:w="1810"/>
+      </w:tblGrid>
+      <w:tr>
+        <w:trPr>
+          <w:trHeight w:val="675"/>
+        </w:trPr>
+        <w:tc>
+          <w:tcPr>
+            <w:tcW w:w="0" w:type="auto"/>
+            <w:tcBorders>
+              <w:top w:val="single" w:sz="6" w:space="0" w:color="9E9E9E"/>
+              <w:left w:val="single" w:sz="6" w:space="0" w:color="9E9E9E"/>
+              <w:bottom w:val="single" w:sz="6" w:space="0" w:color="9E9E9E"/>
+              <w:right w:val="single" w:sz="6" w:space="0" w:color="9E9E9E"/>
+            </w:tcBorders>
+            <w:tcMar>
+              <w:top w:w="150" w:type="dxa"/>
+              <w:left w:w="150" w:type="dxa"/>
+              <w:bottom w:w="150" w:type="dxa"/>
+              <w:right w:w="150" w:type="dxa"/>
+            </w:tcMar>
+            <w:hideMark/>
+          </w:tcPr>
+          <w:p>
+            <w:pPr>
+              <w:shd w:val="clear" w:color="auto" w:fill="FFFFFF"/>
+              <w:jc w:val="both"/>
+              <w:rPr>
+                <w:rFonts w:eastAsia="Times New Roman" w:cstheme="minorHAnsi"/>
+              </w:rPr>
+            </w:pPr>
+            <w:r>
+              <w:rPr>
+                <w:rFonts w:eastAsia="Times New Roman" w:cstheme="minorHAnsi"/>
+              </w:rPr>
+              <w:t> </w:t>
+            </w:r>
+          </w:p>
+          <w:p>
+            <w:pPr>
+              <w:shd w:val="clear" w:color="auto" w:fill="FFFFFF"/>
+              <w:jc w:val="both"/>
+              <w:rPr>
+                <w:rFonts w:eastAsia="Times New Roman" w:cstheme="minorHAnsi"/>
+              </w:rPr>
+            </w:pPr>
+            <w:r>
+              <w:rPr>
+                <w:rFonts w:eastAsia="Times New Roman" w:cstheme="minorHAnsi"/>
+              </w:rPr>
+              <w:t>Operation</w:t>
+            </w:r>
+          </w:p>
+        </w:tc>
+        <w:tc>
+          <w:tcPr>
+            <w:tcW w:w="0" w:type="auto"/>
+            <w:tcBorders>
+              <w:top w:val="single" w:sz="6" w:space="0" w:color="9E9E9E"/>
+              <w:left w:val="single" w:sz="6" w:space="0" w:color="9E9E9E"/>
+              <w:bottom w:val="single" w:sz="6" w:space="0" w:color="9E9E9E"/>
+              <w:right w:val="single" w:sz="6" w:space="0" w:color="9E9E9E"/>
+            </w:tcBorders>
+            <w:tcMar>
+              <w:top w:w="150" w:type="dxa"/>
+              <w:left w:w="150" w:type="dxa"/>
+              <w:bottom w:w="150" w:type="dxa"/>
+              <w:right w:w="150" w:type="dxa"/>
+            </w:tcMar>
+            <w:hideMark/>
+          </w:tcPr>
+          <w:p>
+            <w:pPr>
+              <w:shd w:val="clear" w:color="auto" w:fill="FFFFFF"/>
+              <w:jc w:val="both"/>
+              <w:rPr>
+                <w:rFonts w:eastAsia="Times New Roman" w:cstheme="minorHAnsi"/>
+              </w:rPr>
+            </w:pPr>
+            <w:r>
+              <w:rPr>
+                <w:rFonts w:eastAsia="Times New Roman" w:cstheme="minorHAnsi"/>
+              </w:rPr>
+              <w:t>Total Fee (ETH)</w:t>
+            </w:r>
+          </w:p>
+        </w:tc>
+        <w:tc>
+          <w:tcPr>
+            <w:tcW w:w="0" w:type="auto"/>
+            <w:tcBorders>
+              <w:top w:val="single" w:sz="6" w:space="0" w:color="9E9E9E"/>
+              <w:left w:val="single" w:sz="6" w:space="0" w:color="9E9E9E"/>
+              <w:bottom w:val="single" w:sz="6" w:space="0" w:color="9E9E9E"/>
+              <w:right w:val="single" w:sz="6" w:space="0" w:color="9E9E9E"/>
+            </w:tcBorders>
+            <w:tcMar>
+              <w:top w:w="150" w:type="dxa"/>
+              <w:left w:w="150" w:type="dxa"/>
+              <w:bottom w:w="150" w:type="dxa"/>
+              <w:right w:w="150" w:type="dxa"/>
+            </w:tcMar>
+            <w:hideMark/>
+          </w:tcPr>
+          <w:p>
+            <w:pPr>
+              <w:shd w:val="clear" w:color="auto" w:fill="FFFFFF"/>
+              <w:jc w:val="both"/>
+              <w:rPr>
+                <w:rFonts w:eastAsia="Times New Roman" w:cstheme="minorHAnsi"/>
+              </w:rPr>
+            </w:pPr>
+            <w:r>
+              <w:rPr>
+                <w:rFonts w:eastAsia="Times New Roman" w:cstheme="minorHAnsi"/>
+              </w:rPr>
+              <w:t>Total Fee (USD)</w:t>
+            </w:r>
+          </w:p>
+        </w:tc>
+      </w:tr>
+      <w:tr>
+        <w:trPr>
+          <w:trHeight w:val="690"/>
+        </w:trPr>
+        <w:tc>
+          <w:tcPr>
+            <w:tcW w:w="0" w:type="auto"/>
+            <w:tcBorders>
+              <w:top w:val="single" w:sz="6" w:space="0" w:color="9E9E9E"/>
+              <w:left w:val="single" w:sz="6" w:space="0" w:color="9E9E9E"/>
+              <w:bottom w:val="single" w:sz="6" w:space="0" w:color="9E9E9E"/>
+              <w:right w:val="single" w:sz="6" w:space="0" w:color="9E9E9E"/>
+            </w:tcBorders>
+            <w:tcMar>
+              <w:top w:w="150" w:type="dxa"/>
+              <w:left w:w="150" w:type="dxa"/>
+              <w:bottom w:w="150" w:type="dxa"/>
+              <w:right w:w="150" w:type="dxa"/>
+            </w:tcMar>
+            <w:hideMark/>
+          </w:tcPr>
+          <w:p>
+            <w:pPr>
+              <w:shd w:val="clear" w:color="auto" w:fill="FFFFFF"/>
+              <w:jc w:val="both"/>
+              <w:rPr>
+                <w:rFonts w:eastAsia="Times New Roman" w:cstheme="minorHAnsi"/>
+              </w:rPr>
+            </w:pPr>
+            <w:r>
+              <w:rPr>
+                <w:rFonts w:eastAsia="Times New Roman" w:cstheme="minorHAnsi"/>
+              </w:rPr>
+              <w:t>Create</w:t>
+            </w:r>
+          </w:p>
+        </w:tc>
+        <w:tc>
+          <w:tcPr>
+            <w:tcW w:w="0" w:type="auto"/>
+            <w:tcBorders>
+              <w:top w:val="single" w:sz="6" w:space="0" w:color="9E9E9E"/>
+              <w:left w:val="single" w:sz="6" w:space="0" w:color="9E9E9E"/>
+              <w:bottom w:val="single" w:sz="6" w:space="0" w:color="9E9E9E"/>
+              <w:right w:val="single" w:sz="6" w:space="0" w:color="9E9E9E"/>
+            </w:tcBorders>
+            <w:tcMar>
+              <w:top w:w="150" w:type="dxa"/>
+              <w:left w:w="150" w:type="dxa"/>
+              <w:bottom w:w="150" w:type="dxa"/>
+              <w:right w:w="150" w:type="dxa"/>
+            </w:tcMar>
+            <w:hideMark/>
+          </w:tcPr>
+          <w:p>
+            <w:pPr>
+              <w:shd w:val="clear" w:color="auto" w:fill="FFFFFF"/>
+              <w:jc w:val="both"/>
+              <w:rPr>
+                <w:rFonts w:eastAsia="Times New Roman" w:cstheme="minorHAnsi"/>
+              </w:rPr>
+            </w:pPr>
+            <w:r>
+              <w:rPr>
+                <w:rFonts w:eastAsia="Times New Roman" w:cstheme="minorHAnsi"/>
+              </w:rPr>
+              <w:t>0.000948750006325</w:t>
+            </w:r>
+          </w:p>
+        </w:tc>
+        <w:tc>
+          <w:tcPr>
+            <w:tcW w:w="0" w:type="auto"/>
+            <w:tcBorders>
+              <w:top w:val="single" w:sz="6" w:space="0" w:color="9E9E9E"/>
+              <w:left w:val="single" w:sz="6" w:space="0" w:color="9E9E9E"/>
+              <w:bottom w:val="single" w:sz="6" w:space="0" w:color="9E9E9E"/>
+              <w:right w:val="single" w:sz="6" w:space="0" w:color="9E9E9E"/>
+            </w:tcBorders>
+            <w:tcMar>
+              <w:top w:w="150" w:type="dxa"/>
+              <w:left w:w="150" w:type="dxa"/>
+              <w:bottom w:w="150" w:type="dxa"/>
+              <w:right w:w="150" w:type="dxa"/>
+            </w:tcMar>
+            <w:hideMark/>
+          </w:tcPr>
+          <w:p>
+            <w:pPr>
+              <w:shd w:val="clear" w:color="auto" w:fill="FFFFFF"/>
+              <w:jc w:val="both"/>
+              <w:rPr>
+                <w:rFonts w:eastAsia="Times New Roman" w:cstheme="minorHAnsi"/>
+              </w:rPr>
+            </w:pPr>
+            <w:r>
+              <w:rPr>
+                <w:rFonts w:eastAsia="Times New Roman" w:cstheme="minorHAnsi"/>
+              </w:rPr>
+              <w:t>3.03</w:t>
+            </w:r>
+          </w:p>
+        </w:tc>
+      </w:tr>
+      <w:tr>
+        <w:trPr>
+          <w:trHeight w:val="705"/>
+        </w:trPr>
+        <w:tc>
+          <w:tcPr>
+            <w:tcW w:w="0" w:type="auto"/>
+            <w:tcBorders>
+              <w:top w:val="single" w:sz="6" w:space="0" w:color="9E9E9E"/>
+              <w:left w:val="single" w:sz="6" w:space="0" w:color="9E9E9E"/>
+              <w:bottom w:val="single" w:sz="6" w:space="0" w:color="9E9E9E"/>
+              <w:right w:val="single" w:sz="6" w:space="0" w:color="9E9E9E"/>
+            </w:tcBorders>
+            <w:tcMar>
+              <w:top w:w="150" w:type="dxa"/>
+              <w:left w:w="150" w:type="dxa"/>
+              <w:bottom w:w="150" w:type="dxa"/>
+              <w:right w:w="150" w:type="dxa"/>
+            </w:tcMar>
+            <w:hideMark/>
+          </w:tcPr>
+          <w:p>
+            <w:pPr>
+              <w:shd w:val="clear" w:color="auto" w:fill="FFFFFF"/>
+              <w:jc w:val="both"/>
+              <w:rPr>
+                <w:rFonts w:eastAsia="Times New Roman" w:cstheme="minorHAnsi"/>
+              </w:rPr>
+            </w:pPr>
+            <w:r>
+              <w:rPr>
+                <w:rFonts w:eastAsia="Times New Roman" w:cstheme="minorHAnsi"/>
+              </w:rPr>
+              <w:t>Access</w:t>
+            </w:r>
+          </w:p>
+        </w:tc>
+        <w:tc>
+          <w:tcPr>
+            <w:tcW w:w="0" w:type="auto"/>
+            <w:tcBorders>
+              <w:top w:val="single" w:sz="6" w:space="0" w:color="9E9E9E"/>
+              <w:left w:val="single" w:sz="6" w:space="0" w:color="9E9E9E"/>
+              <w:bottom w:val="single" w:sz="6" w:space="0" w:color="9E9E9E"/>
+              <w:right w:val="single" w:sz="6" w:space="0" w:color="9E9E9E"/>
+            </w:tcBorders>
+            <w:tcMar>
+              <w:top w:w="150" w:type="dxa"/>
+              <w:left w:w="150" w:type="dxa"/>
+              <w:bottom w:w="150" w:type="dxa"/>
+              <w:right w:w="150" w:type="dxa"/>
+            </w:tcMar>
+            <w:hideMark/>
+          </w:tcPr>
+          <w:p>
+            <w:pPr>
+              <w:shd w:val="clear" w:color="auto" w:fill="FFFFFF"/>
+              <w:jc w:val="both"/>
+              <w:rPr>
+                <w:rFonts w:eastAsia="Times New Roman" w:cstheme="minorHAnsi"/>
+              </w:rPr>
+            </w:pPr>
+            <w:r>
+              <w:rPr>
+                <w:rFonts w:eastAsia="Times New Roman" w:cstheme="minorHAnsi"/>
+              </w:rPr>
+              <w:t>0.00012544478674484</w:t>
+            </w:r>
+          </w:p>
+        </w:tc>
+        <w:tc>
+          <w:tcPr>
+            <w:tcW w:w="0" w:type="auto"/>
+            <w:tcBorders>
+              <w:top w:val="single" w:sz="6" w:space="0" w:color="9E9E9E"/>
+              <w:left w:val="single" w:sz="6" w:space="0" w:color="9E9E9E"/>
+              <w:bottom w:val="single" w:sz="6" w:space="0" w:color="9E9E9E"/>
+              <w:right w:val="single" w:sz="6" w:space="0" w:color="9E9E9E"/>
+            </w:tcBorders>
+            <w:tcMar>
+              <w:top w:w="150" w:type="dxa"/>
+              <w:left w:w="150" w:type="dxa"/>
+              <w:bottom w:w="150" w:type="dxa"/>
+              <w:right w:w="150" w:type="dxa"/>
+            </w:tcMar>
+            <w:hideMark/>
+          </w:tcPr>
+          <w:p>
+            <w:pPr>
+              <w:shd w:val="clear" w:color="auto" w:fill="FFFFFF"/>
+              <w:jc w:val="both"/>
+              <w:rPr>
+                <w:rFonts w:eastAsia="Times New Roman" w:cstheme="minorHAnsi"/>
+              </w:rPr>
+            </w:pPr>
+            <w:r>
+              <w:rPr>
+                <w:rFonts w:eastAsia="Times New Roman" w:cstheme="minorHAnsi"/>
+              </w:rPr>
+              <w:t>0.40</w:t>
+            </w:r>
+          </w:p>
+        </w:tc>
+      </w:tr>
+      <w:tr>
+        <w:trPr>
+          <w:trHeight w:val="705"/>
+        </w:trPr>
+        <w:tc>
+          <w:tcPr>
+            <w:tcW w:w="0" w:type="auto"/>
+            <w:tcBorders>
+              <w:top w:val="single" w:sz="6" w:space="0" w:color="9E9E9E"/>
+              <w:left w:val="single" w:sz="6" w:space="0" w:color="9E9E9E"/>
+              <w:bottom w:val="single" w:sz="6" w:space="0" w:color="9E9E9E"/>
+              <w:right w:val="single" w:sz="6" w:space="0" w:color="9E9E9E"/>
+            </w:tcBorders>
+            <w:tcMar>
+              <w:top w:w="150" w:type="dxa"/>
+              <w:left w:w="150" w:type="dxa"/>
+              <w:bottom w:w="150" w:type="dxa"/>
+              <w:right w:w="150" w:type="dxa"/>
+            </w:tcMar>
+            <w:hideMark/>
+          </w:tcPr>
+          <w:p>
+            <w:pPr>
+              <w:shd w:val="clear" w:color="auto" w:fill="FFFFFF"/>
+              <w:jc w:val="both"/>
+              <w:rPr>
+                <w:rFonts w:eastAsia="Times New Roman" w:cstheme="minorHAnsi"/>
+              </w:rPr>
+            </w:pPr>
+            <w:r>
+              <w:rPr>
+                <w:rFonts w:eastAsia="Times New Roman" w:cstheme="minorHAnsi"/>
+              </w:rPr>
+              <w:t>Update</w:t>
+            </w:r>
+          </w:p>
+        </w:tc>
+        <w:tc>
+          <w:tcPr>
+            <w:tcW w:w="0" w:type="auto"/>
+            <w:tcBorders>
+              <w:top w:val="single" w:sz="6" w:space="0" w:color="9E9E9E"/>
+              <w:left w:val="single" w:sz="6" w:space="0" w:color="9E9E9E"/>
+              <w:bottom w:val="single" w:sz="6" w:space="0" w:color="9E9E9E"/>
+              <w:right w:val="single" w:sz="6" w:space="0" w:color="9E9E9E"/>
+            </w:tcBorders>
+            <w:tcMar>
+              <w:top w:w="150" w:type="dxa"/>
+              <w:left w:w="150" w:type="dxa"/>
+              <w:bottom w:w="150" w:type="dxa"/>
+              <w:right w:w="150" w:type="dxa"/>
+            </w:tcMar>
+            <w:hideMark/>
+          </w:tcPr>
+          <w:p>
+            <w:pPr>
+              <w:shd w:val="clear" w:color="auto" w:fill="FFFFFF"/>
+              <w:jc w:val="both"/>
+              <w:rPr>
+                <w:rFonts w:eastAsia="Times New Roman" w:cstheme="minorHAnsi"/>
+              </w:rPr>
+            </w:pPr>
+            <w:r>
+              <w:rPr>
+                <w:rFonts w:eastAsia="Times New Roman" w:cstheme="minorHAnsi"/>
+              </w:rPr>
+              <w:t>0.00320703152138021</w:t>
+            </w:r>
+          </w:p>
+        </w:tc>
+        <w:tc>
+          <w:tcPr>
+            <w:tcW w:w="0" w:type="auto"/>
+            <w:tcBorders>
+              <w:top w:val="single" w:sz="6" w:space="0" w:color="9E9E9E"/>
+              <w:left w:val="single" w:sz="6" w:space="0" w:color="9E9E9E"/>
+              <w:bottom w:val="single" w:sz="6" w:space="0" w:color="9E9E9E"/>
+              <w:right w:val="single" w:sz="6" w:space="0" w:color="9E9E9E"/>
+            </w:tcBorders>
+            <w:tcMar>
+              <w:top w:w="150" w:type="dxa"/>
+              <w:left w:w="150" w:type="dxa"/>
+              <w:bottom w:w="150" w:type="dxa"/>
+              <w:right w:w="150" w:type="dxa"/>
+            </w:tcMar>
+            <w:hideMark/>
+          </w:tcPr>
+          <w:p>
+            <w:pPr>
+              <w:shd w:val="clear" w:color="auto" w:fill="FFFFFF"/>
+              <w:jc w:val="both"/>
+              <w:rPr>
+                <w:rFonts w:eastAsia="Times New Roman" w:cstheme="minorHAnsi"/>
+              </w:rPr>
+            </w:pPr>
+            <w:r>
+              <w:rPr>
+                <w:rFonts w:eastAsia="Times New Roman" w:cstheme="minorHAnsi"/>
+              </w:rPr>
+              <w:t>10.26</w:t>
+            </w:r>
+          </w:p>
+        </w:tc>
+      </w:tr>
+      <w:tr>
+        <w:trPr>
+          <w:trHeight w:val="765"/>
+        </w:trPr>
+        <w:tc>
+          <w:tcPr>
+            <w:tcW w:w="0" w:type="auto"/>
+            <w:tcBorders>
+              <w:top w:val="single" w:sz="6" w:space="0" w:color="9E9E9E"/>
+              <w:left w:val="single" w:sz="6" w:space="0" w:color="9E9E9E"/>
+              <w:bottom w:val="single" w:sz="6" w:space="0" w:color="9E9E9E"/>
+              <w:right w:val="single" w:sz="6" w:space="0" w:color="9E9E9E"/>
+            </w:tcBorders>
+            <w:tcMar>
+              <w:top w:w="150" w:type="dxa"/>
+              <w:left w:w="150" w:type="dxa"/>
+              <w:bottom w:w="150" w:type="dxa"/>
+              <w:right w:w="150" w:type="dxa"/>
+            </w:tcMar>
+            <w:hideMark/>
+          </w:tcPr>
+          <w:p>
+            <w:pPr>
+              <w:shd w:val="clear" w:color="auto" w:fill="FFFFFF"/>
+              <w:jc w:val="both"/>
+              <w:rPr>
+                <w:rFonts w:eastAsia="Times New Roman" w:cstheme="minorHAnsi"/>
+              </w:rPr>
+            </w:pPr>
+            <w:r>
+              <w:rPr>
+                <w:rFonts w:eastAsia="Times New Roman" w:cstheme="minorHAnsi"/>
+              </w:rPr>
+              <w:t>Delete</w:t>
+            </w:r>
+          </w:p>
+        </w:tc>
+        <w:tc>
+          <w:tcPr>
+            <w:tcW w:w="0" w:type="auto"/>
+            <w:tcBorders>
+              <w:top w:val="single" w:sz="6" w:space="0" w:color="9E9E9E"/>
+              <w:left w:val="single" w:sz="6" w:space="0" w:color="9E9E9E"/>
+              <w:bottom w:val="single" w:sz="6" w:space="0" w:color="9E9E9E"/>
+              <w:right w:val="single" w:sz="6" w:space="0" w:color="9E9E9E"/>
+            </w:tcBorders>
+            <w:tcMar>
+              <w:top w:w="150" w:type="dxa"/>
+              <w:left w:w="150" w:type="dxa"/>
+              <w:bottom w:w="150" w:type="dxa"/>
+              <w:right w:w="150" w:type="dxa"/>
+            </w:tcMar>
+            <w:hideMark/>
+          </w:tcPr>
+          <w:p>
+            <w:pPr>
+              <w:shd w:val="clear" w:color="auto" w:fill="FFFFFF"/>
+              <w:jc w:val="both"/>
+              <w:rPr>
+                <w:rFonts w:eastAsia="Times New Roman" w:cstheme="minorHAnsi"/>
+              </w:rPr>
+            </w:pPr>
+            <w:r>
+              <w:rPr>
+                <w:rFonts w:eastAsia="Times New Roman" w:cstheme="minorHAnsi"/>
+              </w:rPr>
+              <w:t>0.0000492900003286</w:t>
+            </w:r>
+          </w:p>
+        </w:tc>
+        <w:tc>
+          <w:tcPr>
+            <w:tcW w:w="0" w:type="auto"/>
+            <w:tcBorders>
+              <w:top w:val="single" w:sz="6" w:space="0" w:color="9E9E9E"/>
+              <w:left w:val="single" w:sz="6" w:space="0" w:color="9E9E9E"/>
+              <w:bottom w:val="single" w:sz="6" w:space="0" w:color="9E9E9E"/>
+              <w:right w:val="single" w:sz="6" w:space="0" w:color="9E9E9E"/>
+            </w:tcBorders>
+            <w:tcMar>
+              <w:top w:w="150" w:type="dxa"/>
+              <w:left w:w="150" w:type="dxa"/>
+              <w:bottom w:w="150" w:type="dxa"/>
+              <w:right w:w="150" w:type="dxa"/>
+            </w:tcMar>
+            <w:hideMark/>
+          </w:tcPr>
+          <w:p>
+            <w:pPr>
+              <w:shd w:val="clear" w:color="auto" w:fill="FFFFFF"/>
+              <w:jc w:val="both"/>
+              <w:rPr>
+                <w:rFonts w:eastAsia="Times New Roman" w:cstheme="minorHAnsi"/>
+              </w:rPr>
+            </w:pPr>
+            <w:r>
+              <w:rPr>
+                <w:rFonts w:eastAsia="Times New Roman" w:cstheme="minorHAnsi"/>
+              </w:rPr>
+              <w:t>0.16</w:t>
+            </w:r>
+          </w:p>
+        </w:tc>
+      </w:tr>
+    </w:tbl>
+    <w:p>
+      <w:pPr>
+        <w:shd w:val="clear" w:color="auto" w:fill="FFFFFF"/>
+        <w:jc w:val="both"/>
+        <w:rPr>
+          <w:rFonts w:eastAsia="Times New Roman" w:cstheme="minorHAnsi"/>
+        </w:rPr>
+      </w:pPr>
+    </w:p>
+    <w:p>
+      <w:pPr>
+        <w:shd w:val="clear" w:color="auto" w:fill="FFFFFF"/>
+        <w:jc w:val="both"/>
+        <w:rPr>
+          <w:rFonts w:eastAsia="Times New Roman" w:cstheme="minorHAnsi"/>
+        </w:rPr>
+      </w:pPr>
+    </w:p>
+    <w:p>
+      <w:pPr>
+        <w:shd w:val="clear" w:color="auto" w:fill="FFFFFF"/>
+        <w:jc w:val="both"/>
+        <w:rPr>
+          <w:rFonts w:eastAsia="Times New Roman" w:cstheme="minorHAnsi"/>
+        </w:rPr>
+      </w:pPr>
+      <w:r>
+        <w:rPr>
+          <w:rFonts w:eastAsia="Times New Roman" w:cstheme="minorHAnsi"/>
+        </w:rPr>
+        <w:lastRenderedPageBreak/>
+        <w:t>[</w:t>
+      </w:r>
+      <w:r>
+        <w:rPr>
+          <w:rFonts w:eastAsia="Times New Roman" w:cstheme="minorHAnsi"/>
+        </w:rPr>
+        <w:t>For each of the two implementations of Hero, present a table that compares the total fees for the 4 operations in terms of USD. Which one is more cost efficient, Sui or Solidity? What is the reason?</w:t>
+      </w:r>
+      <w:r>
+        <w:rPr>
+          <w:rFonts w:eastAsia="Times New Roman" w:cstheme="minorHAnsi"/>
+        </w:rPr>
+        <w:t>]</w:t>
+      </w:r>
+    </w:p>
+    <w:p>
+      <w:pPr>
+        <w:shd w:val="clear" w:color="auto" w:fill="FFFFFF"/>
+        <w:jc w:val="both"/>
+        <w:rPr>
+          <w:rFonts w:eastAsia="Times New Roman" w:cstheme="minorHAnsi"/>
+        </w:rPr>
+      </w:pPr>
+    </w:p>
+    <w:p>
+      <w:pPr>
+        <w:shd w:val="clear" w:color="auto" w:fill="FFFFFF"/>
+        <w:jc w:val="both"/>
+        <w:rPr>
+          <w:rFonts w:eastAsia="Times New Roman" w:cstheme="minorHAnsi"/>
+        </w:rPr>
+      </w:pPr>
+      <w:r>
+        <w:rPr>
+          <w:rFonts w:eastAsia="Times New Roman" w:cstheme="minorHAnsi"/>
+        </w:rPr>
+        <w:t>Small Hero / ‘non-vectorized’</w:t>
+      </w:r>
+    </w:p>
+    <w:tbl>
+      <w:tblPr>
+        <w:tblW w:w="0" w:type="auto"/>
+        <w:tblCellMar>
+          <w:top w:w="15" w:type="dxa"/>
+          <w:left w:w="15" w:type="dxa"/>
+          <w:bottom w:w="15" w:type="dxa"/>
+          <w:right w:w="15" w:type="dxa"/>
+        </w:tblCellMar>
+        <w:tblLook w:val="04A0" w:firstRow="1" w:lastRow="0" w:firstColumn="1" w:lastColumn="0" w:noHBand="0" w:noVBand="1"/>
+      </w:tblPr>
+      <w:tblGrid>
+        <w:gridCol w:w="1292"/>
+        <w:gridCol w:w="2551"/>
+        <w:gridCol w:w="1810"/>
+      </w:tblGrid>
+      <w:tr>
+        <w:trPr>
+          <w:trHeight w:val="675"/>
+        </w:trPr>
+        <w:tc>
+          <w:tcPr>
+            <w:tcW w:w="0" w:type="auto"/>
+            <w:tcBorders>
+              <w:top w:val="single" w:sz="6" w:space="0" w:color="9E9E9E"/>
+              <w:left w:val="single" w:sz="6" w:space="0" w:color="9E9E9E"/>
+              <w:bottom w:val="single" w:sz="6" w:space="0" w:color="9E9E9E"/>
+              <w:right w:val="single" w:sz="6" w:space="0" w:color="9E9E9E"/>
+            </w:tcBorders>
+            <w:tcMar>
+              <w:top w:w="150" w:type="dxa"/>
+              <w:left w:w="150" w:type="dxa"/>
+              <w:bottom w:w="150" w:type="dxa"/>
+              <w:right w:w="150" w:type="dxa"/>
+            </w:tcMar>
+            <w:hideMark/>
+          </w:tcPr>
+          <w:p>
+            <w:pPr>
+              <w:shd w:val="clear" w:color="auto" w:fill="FFFFFF"/>
+              <w:jc w:val="both"/>
+              <w:rPr>
+                <w:rFonts w:eastAsia="Times New Roman" w:cstheme="minorHAnsi"/>
+              </w:rPr>
+            </w:pPr>
+            <w:r>
+              <w:rPr>
+                <w:rFonts w:eastAsia="Times New Roman" w:cstheme="minorHAnsi"/>
+              </w:rPr>
+              <w:t> </w:t>
+            </w:r>
+          </w:p>
+          <w:p>
+            <w:pPr>
+              <w:shd w:val="clear" w:color="auto" w:fill="FFFFFF"/>
+              <w:jc w:val="both"/>
+              <w:rPr>
+                <w:rFonts w:eastAsia="Times New Roman" w:cstheme="minorHAnsi"/>
+              </w:rPr>
+            </w:pPr>
+            <w:r>
+              <w:rPr>
+                <w:rFonts w:eastAsia="Times New Roman" w:cstheme="minorHAnsi"/>
+              </w:rPr>
+              <w:t>Operation</w:t>
+            </w:r>
+          </w:p>
+        </w:tc>
+        <w:tc>
+          <w:tcPr>
+            <w:tcW w:w="0" w:type="auto"/>
+            <w:tcBorders>
+              <w:top w:val="single" w:sz="6" w:space="0" w:color="9E9E9E"/>
+              <w:left w:val="single" w:sz="6" w:space="0" w:color="9E9E9E"/>
+              <w:bottom w:val="single" w:sz="6" w:space="0" w:color="9E9E9E"/>
+              <w:right w:val="single" w:sz="6" w:space="0" w:color="9E9E9E"/>
+            </w:tcBorders>
+            <w:tcMar>
+              <w:top w:w="150" w:type="dxa"/>
+              <w:left w:w="150" w:type="dxa"/>
+              <w:bottom w:w="150" w:type="dxa"/>
+              <w:right w:w="150" w:type="dxa"/>
+            </w:tcMar>
+            <w:hideMark/>
+          </w:tcPr>
+          <w:p>
+            <w:pPr>
+              <w:shd w:val="clear" w:color="auto" w:fill="FFFFFF"/>
+              <w:jc w:val="both"/>
+              <w:rPr>
+                <w:rFonts w:eastAsia="Times New Roman" w:cstheme="minorHAnsi"/>
+              </w:rPr>
+            </w:pPr>
+            <w:r>
+              <w:rPr>
+                <w:rFonts w:eastAsia="Times New Roman" w:cstheme="minorHAnsi"/>
+              </w:rPr>
+              <w:t>Total Fee (ETH)</w:t>
+            </w:r>
+          </w:p>
+        </w:tc>
+        <w:tc>
+          <w:tcPr>
+            <w:tcW w:w="0" w:type="auto"/>
+            <w:tcBorders>
+              <w:top w:val="single" w:sz="6" w:space="0" w:color="9E9E9E"/>
+              <w:left w:val="single" w:sz="6" w:space="0" w:color="9E9E9E"/>
+              <w:bottom w:val="single" w:sz="6" w:space="0" w:color="9E9E9E"/>
+              <w:right w:val="single" w:sz="6" w:space="0" w:color="9E9E9E"/>
+            </w:tcBorders>
+            <w:tcMar>
+              <w:top w:w="150" w:type="dxa"/>
+              <w:left w:w="150" w:type="dxa"/>
+              <w:bottom w:w="150" w:type="dxa"/>
+              <w:right w:w="150" w:type="dxa"/>
+            </w:tcMar>
+            <w:hideMark/>
+          </w:tcPr>
+          <w:p>
+            <w:pPr>
+              <w:shd w:val="clear" w:color="auto" w:fill="FFFFFF"/>
+              <w:jc w:val="both"/>
+              <w:rPr>
+                <w:rFonts w:eastAsia="Times New Roman" w:cstheme="minorHAnsi"/>
+              </w:rPr>
+            </w:pPr>
+            <w:r>
+              <w:rPr>
+                <w:rFonts w:eastAsia="Times New Roman" w:cstheme="minorHAnsi"/>
+              </w:rPr>
+              <w:t>Total Fee (USD)</w:t>
+            </w:r>
+          </w:p>
+        </w:tc>
+      </w:tr>
+      <w:tr>
+        <w:trPr>
+          <w:trHeight w:val="690"/>
+        </w:trPr>
+        <w:tc>
+          <w:tcPr>
+            <w:tcW w:w="0" w:type="auto"/>
+            <w:tcBorders>
+              <w:top w:val="single" w:sz="6" w:space="0" w:color="9E9E9E"/>
+              <w:left w:val="single" w:sz="6" w:space="0" w:color="9E9E9E"/>
+              <w:bottom w:val="single" w:sz="6" w:space="0" w:color="9E9E9E"/>
+              <w:right w:val="single" w:sz="6" w:space="0" w:color="9E9E9E"/>
+            </w:tcBorders>
+            <w:tcMar>
+              <w:top w:w="150" w:type="dxa"/>
+              <w:left w:w="150" w:type="dxa"/>
+              <w:bottom w:w="150" w:type="dxa"/>
+              <w:right w:w="150" w:type="dxa"/>
+            </w:tcMar>
+            <w:hideMark/>
+          </w:tcPr>
+          <w:p>
+            <w:pPr>
+              <w:shd w:val="clear" w:color="auto" w:fill="FFFFFF"/>
+              <w:jc w:val="both"/>
+              <w:rPr>
+                <w:rFonts w:eastAsia="Times New Roman" w:cstheme="minorHAnsi"/>
+              </w:rPr>
+            </w:pPr>
+            <w:r>
+              <w:rPr>
+                <w:rFonts w:eastAsia="Times New Roman" w:cstheme="minorHAnsi"/>
+              </w:rPr>
+              <w:t>Create</w:t>
+            </w:r>
+          </w:p>
+        </w:tc>
+        <w:tc>
+          <w:tcPr>
+            <w:tcW w:w="0" w:type="auto"/>
+            <w:tcBorders>
+              <w:top w:val="single" w:sz="6" w:space="0" w:color="9E9E9E"/>
+              <w:left w:val="single" w:sz="6" w:space="0" w:color="9E9E9E"/>
+              <w:bottom w:val="single" w:sz="6" w:space="0" w:color="9E9E9E"/>
+              <w:right w:val="single" w:sz="6" w:space="0" w:color="9E9E9E"/>
+            </w:tcBorders>
+            <w:tcMar>
+              <w:top w:w="150" w:type="dxa"/>
+              <w:left w:w="150" w:type="dxa"/>
+              <w:bottom w:w="150" w:type="dxa"/>
+              <w:right w:w="150" w:type="dxa"/>
+            </w:tcMar>
+            <w:hideMark/>
+          </w:tcPr>
+          <w:p>
+            <w:pPr>
+              <w:shd w:val="clear" w:color="auto" w:fill="FFFFFF"/>
+              <w:jc w:val="both"/>
+              <w:rPr>
+                <w:rFonts w:eastAsia="Times New Roman" w:cstheme="minorHAnsi"/>
+              </w:rPr>
+            </w:pPr>
+            <w:r>
+              <w:rPr>
+                <w:rFonts w:eastAsia="Times New Roman" w:cstheme="minorHAnsi"/>
+              </w:rPr>
+              <w:t>0.000948750006325</w:t>
+            </w:r>
+          </w:p>
+        </w:tc>
+        <w:tc>
+          <w:tcPr>
+            <w:tcW w:w="0" w:type="auto"/>
+            <w:tcBorders>
+              <w:top w:val="single" w:sz="6" w:space="0" w:color="9E9E9E"/>
+              <w:left w:val="single" w:sz="6" w:space="0" w:color="9E9E9E"/>
+              <w:bottom w:val="single" w:sz="6" w:space="0" w:color="9E9E9E"/>
+              <w:right w:val="single" w:sz="6" w:space="0" w:color="9E9E9E"/>
+            </w:tcBorders>
+            <w:tcMar>
+              <w:top w:w="150" w:type="dxa"/>
+              <w:left w:w="150" w:type="dxa"/>
+              <w:bottom w:w="150" w:type="dxa"/>
+              <w:right w:w="150" w:type="dxa"/>
+            </w:tcMar>
+            <w:hideMark/>
+          </w:tcPr>
+          <w:p>
+            <w:pPr>
+              <w:shd w:val="clear" w:color="auto" w:fill="FFFFFF"/>
+              <w:jc w:val="both"/>
+              <w:rPr>
+                <w:rFonts w:eastAsia="Times New Roman" w:cstheme="minorHAnsi"/>
+              </w:rPr>
+            </w:pPr>
+            <w:r>
+              <w:rPr>
+                <w:rFonts w:eastAsia="Times New Roman" w:cstheme="minorHAnsi"/>
+              </w:rPr>
+              <w:t>3.03</w:t>
+            </w:r>
+          </w:p>
+        </w:tc>
+      </w:tr>
+      <w:tr>
+        <w:trPr>
+          <w:trHeight w:val="705"/>
+        </w:trPr>
+        <w:tc>
+          <w:tcPr>
+            <w:tcW w:w="0" w:type="auto"/>
+            <w:tcBorders>
+              <w:top w:val="single" w:sz="6" w:space="0" w:color="9E9E9E"/>
+              <w:left w:val="single" w:sz="6" w:space="0" w:color="9E9E9E"/>
+              <w:bottom w:val="single" w:sz="6" w:space="0" w:color="9E9E9E"/>
+              <w:right w:val="single" w:sz="6" w:space="0" w:color="9E9E9E"/>
+            </w:tcBorders>
+            <w:tcMar>
+              <w:top w:w="150" w:type="dxa"/>
+              <w:left w:w="150" w:type="dxa"/>
+              <w:bottom w:w="150" w:type="dxa"/>
+              <w:right w:w="150" w:type="dxa"/>
+            </w:tcMar>
+            <w:hideMark/>
+          </w:tcPr>
+          <w:p>
+            <w:pPr>
+              <w:shd w:val="clear" w:color="auto" w:fill="FFFFFF"/>
+              <w:jc w:val="both"/>
+              <w:rPr>
+                <w:rFonts w:eastAsia="Times New Roman" w:cstheme="minorHAnsi"/>
+              </w:rPr>
+            </w:pPr>
+            <w:r>
+              <w:rPr>
+                <w:rFonts w:eastAsia="Times New Roman" w:cstheme="minorHAnsi"/>
+              </w:rPr>
+              <w:t>Access</w:t>
+            </w:r>
+          </w:p>
+        </w:tc>
+        <w:tc>
+          <w:tcPr>
+            <w:tcW w:w="0" w:type="auto"/>
+            <w:tcBorders>
+              <w:top w:val="single" w:sz="6" w:space="0" w:color="9E9E9E"/>
+              <w:left w:val="single" w:sz="6" w:space="0" w:color="9E9E9E"/>
+              <w:bottom w:val="single" w:sz="6" w:space="0" w:color="9E9E9E"/>
+              <w:right w:val="single" w:sz="6" w:space="0" w:color="9E9E9E"/>
+            </w:tcBorders>
+            <w:tcMar>
+              <w:top w:w="150" w:type="dxa"/>
+              <w:left w:w="150" w:type="dxa"/>
+              <w:bottom w:w="150" w:type="dxa"/>
+              <w:right w:w="150" w:type="dxa"/>
+            </w:tcMar>
+            <w:hideMark/>
+          </w:tcPr>
+          <w:p>
+            <w:pPr>
+              <w:shd w:val="clear" w:color="auto" w:fill="FFFFFF"/>
+              <w:jc w:val="both"/>
+              <w:rPr>
+                <w:rFonts w:eastAsia="Times New Roman" w:cstheme="minorHAnsi"/>
+              </w:rPr>
+            </w:pPr>
+            <w:r>
+              <w:rPr>
+                <w:rFonts w:eastAsia="Times New Roman" w:cstheme="minorHAnsi"/>
+              </w:rPr>
+              <w:t>0.00012544478674484</w:t>
+            </w:r>
+          </w:p>
+        </w:tc>
+        <w:tc>
+          <w:tcPr>
+            <w:tcW w:w="0" w:type="auto"/>
+            <w:tcBorders>
+              <w:top w:val="single" w:sz="6" w:space="0" w:color="9E9E9E"/>
+              <w:left w:val="single" w:sz="6" w:space="0" w:color="9E9E9E"/>
+              <w:bottom w:val="single" w:sz="6" w:space="0" w:color="9E9E9E"/>
+              <w:right w:val="single" w:sz="6" w:space="0" w:color="9E9E9E"/>
+            </w:tcBorders>
+            <w:tcMar>
+              <w:top w:w="150" w:type="dxa"/>
+              <w:left w:w="150" w:type="dxa"/>
+              <w:bottom w:w="150" w:type="dxa"/>
+              <w:right w:w="150" w:type="dxa"/>
+            </w:tcMar>
+            <w:hideMark/>
+          </w:tcPr>
+          <w:p>
+            <w:pPr>
+              <w:shd w:val="clear" w:color="auto" w:fill="FFFFFF"/>
+              <w:jc w:val="both"/>
+              <w:rPr>
+                <w:rFonts w:eastAsia="Times New Roman" w:cstheme="minorHAnsi"/>
+              </w:rPr>
+            </w:pPr>
+            <w:r>
+              <w:rPr>
+                <w:rFonts w:eastAsia="Times New Roman" w:cstheme="minorHAnsi"/>
+              </w:rPr>
+              <w:t>0.40</w:t>
+            </w:r>
+          </w:p>
+        </w:tc>
+      </w:tr>
+      <w:tr>
+        <w:trPr>
+          <w:trHeight w:val="705"/>
+        </w:trPr>
+        <w:tc>
+          <w:tcPr>
+            <w:tcW w:w="0" w:type="auto"/>
+            <w:tcBorders>
+              <w:top w:val="single" w:sz="6" w:space="0" w:color="9E9E9E"/>
+              <w:left w:val="single" w:sz="6" w:space="0" w:color="9E9E9E"/>
+              <w:bottom w:val="single" w:sz="6" w:space="0" w:color="9E9E9E"/>
+              <w:right w:val="single" w:sz="6" w:space="0" w:color="9E9E9E"/>
+            </w:tcBorders>
+            <w:tcMar>
+              <w:top w:w="150" w:type="dxa"/>
+              <w:left w:w="150" w:type="dxa"/>
+              <w:bottom w:w="150" w:type="dxa"/>
+              <w:right w:w="150" w:type="dxa"/>
+            </w:tcMar>
+            <w:hideMark/>
+          </w:tcPr>
+          <w:p>
+            <w:pPr>
+              <w:shd w:val="clear" w:color="auto" w:fill="FFFFFF"/>
+              <w:jc w:val="both"/>
+              <w:rPr>
+                <w:rFonts w:eastAsia="Times New Roman" w:cstheme="minorHAnsi"/>
+              </w:rPr>
+            </w:pPr>
+            <w:r>
+              <w:rPr>
+                <w:rFonts w:eastAsia="Times New Roman" w:cstheme="minorHAnsi"/>
+              </w:rPr>
+              <w:t>Update</w:t>
+            </w:r>
+          </w:p>
+        </w:tc>
+        <w:tc>
+          <w:tcPr>
+            <w:tcW w:w="0" w:type="auto"/>
+            <w:tcBorders>
+              <w:top w:val="single" w:sz="6" w:space="0" w:color="9E9E9E"/>
+              <w:left w:val="single" w:sz="6" w:space="0" w:color="9E9E9E"/>
+              <w:bottom w:val="single" w:sz="6" w:space="0" w:color="9E9E9E"/>
+              <w:right w:val="single" w:sz="6" w:space="0" w:color="9E9E9E"/>
+            </w:tcBorders>
+            <w:tcMar>
+              <w:top w:w="150" w:type="dxa"/>
+              <w:left w:w="150" w:type="dxa"/>
+              <w:bottom w:w="150" w:type="dxa"/>
+              <w:right w:w="150" w:type="dxa"/>
+            </w:tcMar>
+            <w:hideMark/>
+          </w:tcPr>
+          <w:p>
+            <w:pPr>
+              <w:shd w:val="clear" w:color="auto" w:fill="FFFFFF"/>
+              <w:jc w:val="both"/>
+              <w:rPr>
+                <w:rFonts w:eastAsia="Times New Roman" w:cstheme="minorHAnsi"/>
+              </w:rPr>
+            </w:pPr>
+            <w:r>
+              <w:rPr>
+                <w:rFonts w:eastAsia="Times New Roman" w:cstheme="minorHAnsi"/>
+              </w:rPr>
+              <w:t>0.00320703152138021</w:t>
+            </w:r>
+          </w:p>
+        </w:tc>
+        <w:tc>
+          <w:tcPr>
+            <w:tcW w:w="0" w:type="auto"/>
+            <w:tcBorders>
+              <w:top w:val="single" w:sz="6" w:space="0" w:color="9E9E9E"/>
+              <w:left w:val="single" w:sz="6" w:space="0" w:color="9E9E9E"/>
+              <w:bottom w:val="single" w:sz="6" w:space="0" w:color="9E9E9E"/>
+              <w:right w:val="single" w:sz="6" w:space="0" w:color="9E9E9E"/>
+            </w:tcBorders>
+            <w:tcMar>
+              <w:top w:w="150" w:type="dxa"/>
+              <w:left w:w="150" w:type="dxa"/>
+              <w:bottom w:w="150" w:type="dxa"/>
+              <w:right w:w="150" w:type="dxa"/>
+            </w:tcMar>
+            <w:hideMark/>
+          </w:tcPr>
+          <w:p>
+            <w:pPr>
+              <w:shd w:val="clear" w:color="auto" w:fill="FFFFFF"/>
+              <w:jc w:val="both"/>
+              <w:rPr>
+                <w:rFonts w:eastAsia="Times New Roman" w:cstheme="minorHAnsi"/>
+              </w:rPr>
+            </w:pPr>
+            <w:r>
+              <w:rPr>
+                <w:rFonts w:eastAsia="Times New Roman" w:cstheme="minorHAnsi"/>
+              </w:rPr>
+              <w:t>10.26</w:t>
+            </w:r>
+          </w:p>
+        </w:tc>
+      </w:tr>
+      <w:tr>
+        <w:trPr>
+          <w:trHeight w:val="765"/>
+        </w:trPr>
+        <w:tc>
+          <w:tcPr>
+            <w:tcW w:w="0" w:type="auto"/>
+            <w:tcBorders>
+              <w:top w:val="single" w:sz="6" w:space="0" w:color="9E9E9E"/>
+              <w:left w:val="single" w:sz="6" w:space="0" w:color="9E9E9E"/>
+              <w:bottom w:val="single" w:sz="6" w:space="0" w:color="9E9E9E"/>
+              <w:right w:val="single" w:sz="6" w:space="0" w:color="9E9E9E"/>
+            </w:tcBorders>
+            <w:tcMar>
+              <w:top w:w="150" w:type="dxa"/>
+              <w:left w:w="150" w:type="dxa"/>
+              <w:bottom w:w="150" w:type="dxa"/>
+              <w:right w:w="150" w:type="dxa"/>
+            </w:tcMar>
+            <w:hideMark/>
+          </w:tcPr>
+          <w:p>
+            <w:pPr>
+              <w:shd w:val="clear" w:color="auto" w:fill="FFFFFF"/>
+              <w:jc w:val="both"/>
+              <w:rPr>
+                <w:rFonts w:eastAsia="Times New Roman" w:cstheme="minorHAnsi"/>
+              </w:rPr>
+            </w:pPr>
+            <w:r>
+              <w:rPr>
+                <w:rFonts w:eastAsia="Times New Roman" w:cstheme="minorHAnsi"/>
+              </w:rPr>
+              <w:t>Delete</w:t>
+            </w:r>
+          </w:p>
+        </w:tc>
+        <w:tc>
+          <w:tcPr>
+            <w:tcW w:w="0" w:type="auto"/>
+            <w:tcBorders>
+              <w:top w:val="single" w:sz="6" w:space="0" w:color="9E9E9E"/>
+              <w:left w:val="single" w:sz="6" w:space="0" w:color="9E9E9E"/>
+              <w:bottom w:val="single" w:sz="6" w:space="0" w:color="9E9E9E"/>
+              <w:right w:val="single" w:sz="6" w:space="0" w:color="9E9E9E"/>
+            </w:tcBorders>
+            <w:tcMar>
+              <w:top w:w="150" w:type="dxa"/>
+              <w:left w:w="150" w:type="dxa"/>
+              <w:bottom w:w="150" w:type="dxa"/>
+              <w:right w:w="150" w:type="dxa"/>
+            </w:tcMar>
+            <w:hideMark/>
+          </w:tcPr>
+          <w:p>
+            <w:pPr>
+              <w:shd w:val="clear" w:color="auto" w:fill="FFFFFF"/>
+              <w:jc w:val="both"/>
+              <w:rPr>
+                <w:rFonts w:eastAsia="Times New Roman" w:cstheme="minorHAnsi"/>
+              </w:rPr>
+            </w:pPr>
+            <w:r>
+              <w:rPr>
+                <w:rFonts w:eastAsia="Times New Roman" w:cstheme="minorHAnsi"/>
+              </w:rPr>
+              <w:t>0.0000492900003286</w:t>
+            </w:r>
+          </w:p>
+        </w:tc>
+        <w:tc>
+          <w:tcPr>
+            <w:tcW w:w="0" w:type="auto"/>
+            <w:tcBorders>
+              <w:top w:val="single" w:sz="6" w:space="0" w:color="9E9E9E"/>
+              <w:left w:val="single" w:sz="6" w:space="0" w:color="9E9E9E"/>
+              <w:bottom w:val="single" w:sz="6" w:space="0" w:color="9E9E9E"/>
+              <w:right w:val="single" w:sz="6" w:space="0" w:color="9E9E9E"/>
+            </w:tcBorders>
+            <w:tcMar>
+              <w:top w:w="150" w:type="dxa"/>
+              <w:left w:w="150" w:type="dxa"/>
+              <w:bottom w:w="150" w:type="dxa"/>
+              <w:right w:w="150" w:type="dxa"/>
+            </w:tcMar>
+            <w:hideMark/>
+          </w:tcPr>
+          <w:p>
+            <w:pPr>
+              <w:shd w:val="clear" w:color="auto" w:fill="FFFFFF"/>
+              <w:jc w:val="both"/>
+              <w:rPr>
+                <w:rFonts w:eastAsia="Times New Roman" w:cstheme="minorHAnsi"/>
+              </w:rPr>
+            </w:pPr>
+            <w:r>
+              <w:rPr>
+                <w:rFonts w:eastAsia="Times New Roman" w:cstheme="minorHAnsi"/>
+              </w:rPr>
+              <w:t>0.16</w:t>
+            </w:r>
+          </w:p>
+        </w:tc>
+      </w:tr>
+    </w:tbl>
+    <w:p>
+      <w:pPr>
+        <w:shd w:val="clear" w:color="auto" w:fill="FFFFFF"/>
+        <w:jc w:val="both"/>
+        <w:rPr>
+          <w:rFonts w:eastAsia="Times New Roman" w:cstheme="minorHAnsi"/>
+        </w:rPr>
+      </w:pPr>
+    </w:p>
+    <w:p>
+      <w:pPr>
+        <w:shd w:val="clear" w:color="auto" w:fill="FFFFFF"/>
+        <w:jc w:val="both"/>
+        <w:rPr>
+          <w:rFonts w:eastAsia="Times New Roman" w:cstheme="minorHAnsi"/>
+        </w:rPr>
+      </w:pPr>
+      <w:r>
+        <w:rPr>
+          <w:rFonts w:eastAsia="Times New Roman" w:cstheme="minorHAnsi"/>
+        </w:rPr>
+        <w:t>Large Hero / ‘vectorized’</w:t>
+      </w:r>
+    </w:p>
+    <w:tbl>
+      <w:tblPr>
+        <w:tblW w:w="0" w:type="auto"/>
+        <w:tblCellMar>
+          <w:top w:w="15" w:type="dxa"/>
+          <w:left w:w="15" w:type="dxa"/>
+          <w:bottom w:w="15" w:type="dxa"/>
+          <w:right w:w="15" w:type="dxa"/>
+        </w:tblCellMar>
+        <w:tblLook w:val="04A0" w:firstRow="1" w:lastRow="0" w:firstColumn="1" w:lastColumn="0" w:noHBand="0" w:noVBand="1"/>
+      </w:tblPr>
+      <w:tblGrid>
+        <w:gridCol w:w="1292"/>
+        <w:gridCol w:w="1204"/>
+        <w:gridCol w:w="1629"/>
+      </w:tblGrid>
+      <w:tr>
+        <w:trPr>
+          <w:trHeight w:val="1140"/>
+        </w:trPr>
+        <w:tc>
+          <w:tcPr>
+            <w:tcW w:w="0" w:type="auto"/>
+            <w:tcBorders>
+              <w:top w:val="single" w:sz="6" w:space="0" w:color="9E9E9E"/>
+              <w:left w:val="single" w:sz="6" w:space="0" w:color="9E9E9E"/>
+              <w:bottom w:val="single" w:sz="6" w:space="0" w:color="9E9E9E"/>
+              <w:right w:val="single" w:sz="6" w:space="0" w:color="9E9E9E"/>
+            </w:tcBorders>
+            <w:tcMar>
+              <w:top w:w="150" w:type="dxa"/>
+              <w:left w:w="150" w:type="dxa"/>
+              <w:bottom w:w="150" w:type="dxa"/>
+              <w:right w:w="150" w:type="dxa"/>
+            </w:tcMar>
+            <w:hideMark/>
+          </w:tcPr>
+          <w:p>
+            <w:pPr>
+              <w:shd w:val="clear" w:color="auto" w:fill="FFFFFF"/>
+              <w:jc w:val="both"/>
+              <w:rPr>
+                <w:rFonts w:eastAsia="Times New Roman" w:cstheme="minorHAnsi"/>
+              </w:rPr>
+            </w:pPr>
+            <w:r>
+              <w:rPr>
+                <w:rFonts w:eastAsia="Times New Roman" w:cstheme="minorHAnsi"/>
+              </w:rPr>
+              <w:t> </w:t>
+            </w:r>
+          </w:p>
+          <w:p>
+            <w:pPr>
+              <w:shd w:val="clear" w:color="auto" w:fill="FFFFFF"/>
+              <w:jc w:val="both"/>
+              <w:rPr>
+                <w:rFonts w:eastAsia="Times New Roman" w:cstheme="minorHAnsi"/>
+              </w:rPr>
+            </w:pPr>
+            <w:r>
+              <w:rPr>
+                <w:rFonts w:eastAsia="Times New Roman" w:cstheme="minorHAnsi"/>
+              </w:rPr>
+              <w:t>Operation</w:t>
+            </w:r>
+          </w:p>
+        </w:tc>
+        <w:tc>
+          <w:tcPr>
+            <w:tcW w:w="0" w:type="auto"/>
+            <w:tcBorders>
+              <w:top w:val="single" w:sz="6" w:space="0" w:color="9E9E9E"/>
+              <w:left w:val="single" w:sz="6" w:space="0" w:color="9E9E9E"/>
+              <w:bottom w:val="single" w:sz="6" w:space="0" w:color="9E9E9E"/>
+              <w:right w:val="single" w:sz="6" w:space="0" w:color="9E9E9E"/>
+            </w:tcBorders>
+            <w:tcMar>
+              <w:top w:w="150" w:type="dxa"/>
+              <w:left w:w="150" w:type="dxa"/>
+              <w:bottom w:w="150" w:type="dxa"/>
+              <w:right w:w="150" w:type="dxa"/>
+            </w:tcMar>
+            <w:hideMark/>
+          </w:tcPr>
+          <w:p>
+            <w:pPr>
+              <w:shd w:val="clear" w:color="auto" w:fill="FFFFFF"/>
+              <w:jc w:val="both"/>
+              <w:rPr>
+                <w:rFonts w:eastAsia="Times New Roman" w:cstheme="minorHAnsi"/>
+              </w:rPr>
+            </w:pPr>
+            <w:r>
+              <w:rPr>
+                <w:rFonts w:eastAsia="Times New Roman" w:cstheme="minorHAnsi"/>
+              </w:rPr>
+              <w:t>Sui (USD)</w:t>
+            </w:r>
+          </w:p>
+        </w:tc>
+        <w:tc>
+          <w:tcPr>
+            <w:tcW w:w="0" w:type="auto"/>
+            <w:tcBorders>
+              <w:top w:val="single" w:sz="6" w:space="0" w:color="9E9E9E"/>
+              <w:left w:val="single" w:sz="6" w:space="0" w:color="9E9E9E"/>
+              <w:bottom w:val="single" w:sz="6" w:space="0" w:color="9E9E9E"/>
+              <w:right w:val="single" w:sz="6" w:space="0" w:color="9E9E9E"/>
+            </w:tcBorders>
+            <w:tcMar>
+              <w:top w:w="150" w:type="dxa"/>
+              <w:left w:w="150" w:type="dxa"/>
+              <w:bottom w:w="150" w:type="dxa"/>
+              <w:right w:w="150" w:type="dxa"/>
+            </w:tcMar>
+            <w:hideMark/>
+          </w:tcPr>
+          <w:p>
+            <w:pPr>
+              <w:shd w:val="clear" w:color="auto" w:fill="FFFFFF"/>
+              <w:jc w:val="both"/>
+              <w:rPr>
+                <w:rFonts w:eastAsia="Times New Roman" w:cstheme="minorHAnsi"/>
+              </w:rPr>
+            </w:pPr>
+            <w:r>
+              <w:rPr>
+                <w:rFonts w:eastAsia="Times New Roman" w:cstheme="minorHAnsi"/>
+              </w:rPr>
+              <w:t>Solidity (USD)</w:t>
+            </w:r>
+          </w:p>
+        </w:tc>
+      </w:tr>
+      <w:tr>
+        <w:trPr>
+          <w:trHeight w:val="705"/>
+        </w:trPr>
+        <w:tc>
+          <w:tcPr>
+            <w:tcW w:w="0" w:type="auto"/>
+            <w:tcBorders>
+              <w:top w:val="single" w:sz="6" w:space="0" w:color="9E9E9E"/>
+              <w:left w:val="single" w:sz="6" w:space="0" w:color="9E9E9E"/>
+              <w:bottom w:val="single" w:sz="6" w:space="0" w:color="9E9E9E"/>
+              <w:right w:val="single" w:sz="6" w:space="0" w:color="9E9E9E"/>
+            </w:tcBorders>
+            <w:tcMar>
+              <w:top w:w="150" w:type="dxa"/>
+              <w:left w:w="150" w:type="dxa"/>
+              <w:bottom w:w="150" w:type="dxa"/>
+              <w:right w:w="150" w:type="dxa"/>
+            </w:tcMar>
+            <w:hideMark/>
+          </w:tcPr>
+          <w:p>
+            <w:pPr>
+              <w:shd w:val="clear" w:color="auto" w:fill="FFFFFF"/>
+              <w:jc w:val="both"/>
+              <w:rPr>
+                <w:rFonts w:eastAsia="Times New Roman" w:cstheme="minorHAnsi"/>
+              </w:rPr>
+            </w:pPr>
+            <w:r>
+              <w:rPr>
+                <w:rFonts w:eastAsia="Times New Roman" w:cstheme="minorHAnsi"/>
+              </w:rPr>
+              <w:t>Create</w:t>
+            </w:r>
+          </w:p>
+        </w:tc>
+        <w:tc>
+          <w:tcPr>
+            <w:tcW w:w="0" w:type="auto"/>
+            <w:tcBorders>
+              <w:top w:val="single" w:sz="6" w:space="0" w:color="9E9E9E"/>
+              <w:left w:val="single" w:sz="6" w:space="0" w:color="9E9E9E"/>
+              <w:bottom w:val="single" w:sz="6" w:space="0" w:color="9E9E9E"/>
+              <w:right w:val="single" w:sz="6" w:space="0" w:color="9E9E9E"/>
+            </w:tcBorders>
+            <w:tcMar>
+              <w:top w:w="150" w:type="dxa"/>
+              <w:left w:w="150" w:type="dxa"/>
+              <w:bottom w:w="150" w:type="dxa"/>
+              <w:right w:w="150" w:type="dxa"/>
+            </w:tcMar>
+            <w:hideMark/>
+          </w:tcPr>
+          <w:p>
+            <w:pPr>
+              <w:shd w:val="clear" w:color="auto" w:fill="FFFFFF"/>
+              <w:jc w:val="both"/>
+              <w:rPr>
+                <w:rFonts w:eastAsia="Times New Roman" w:cstheme="minorHAnsi"/>
+              </w:rPr>
+            </w:pPr>
+            <w:r>
+              <w:rPr>
+                <w:rFonts w:eastAsia="Times New Roman" w:cstheme="minorHAnsi"/>
+              </w:rPr>
+              <w:t>0.52</w:t>
+            </w:r>
+          </w:p>
+        </w:tc>
+        <w:tc>
+          <w:tcPr>
+            <w:tcW w:w="0" w:type="auto"/>
+            <w:tcBorders>
+              <w:top w:val="single" w:sz="6" w:space="0" w:color="9E9E9E"/>
+              <w:left w:val="single" w:sz="6" w:space="0" w:color="9E9E9E"/>
+              <w:bottom w:val="single" w:sz="6" w:space="0" w:color="9E9E9E"/>
+              <w:right w:val="single" w:sz="6" w:space="0" w:color="9E9E9E"/>
+            </w:tcBorders>
+            <w:tcMar>
+              <w:top w:w="150" w:type="dxa"/>
+              <w:left w:w="150" w:type="dxa"/>
+              <w:bottom w:w="150" w:type="dxa"/>
+              <w:right w:w="150" w:type="dxa"/>
+            </w:tcMar>
+            <w:hideMark/>
+          </w:tcPr>
+          <w:p>
+            <w:pPr>
+              <w:shd w:val="clear" w:color="auto" w:fill="FFFFFF"/>
+              <w:jc w:val="both"/>
+              <w:rPr>
+                <w:rFonts w:eastAsia="Times New Roman" w:cstheme="minorHAnsi"/>
+              </w:rPr>
+            </w:pPr>
+            <w:r>
+              <w:rPr>
+                <w:rFonts w:eastAsia="Times New Roman" w:cstheme="minorHAnsi"/>
+              </w:rPr>
+              <w:t>3.03</w:t>
+            </w:r>
+          </w:p>
+        </w:tc>
+      </w:tr>
+      <w:tr>
+        <w:trPr>
+          <w:trHeight w:val="705"/>
+        </w:trPr>
+        <w:tc>
+          <w:tcPr>
+            <w:tcW w:w="0" w:type="auto"/>
+            <w:tcBorders>
+              <w:top w:val="single" w:sz="6" w:space="0" w:color="9E9E9E"/>
+              <w:left w:val="single" w:sz="6" w:space="0" w:color="9E9E9E"/>
+              <w:bottom w:val="single" w:sz="6" w:space="0" w:color="9E9E9E"/>
+              <w:right w:val="single" w:sz="6" w:space="0" w:color="9E9E9E"/>
+            </w:tcBorders>
+            <w:tcMar>
+              <w:top w:w="150" w:type="dxa"/>
+              <w:left w:w="150" w:type="dxa"/>
+              <w:bottom w:w="150" w:type="dxa"/>
+              <w:right w:w="150" w:type="dxa"/>
+            </w:tcMar>
+            <w:hideMark/>
+          </w:tcPr>
+          <w:p>
+            <w:pPr>
+              <w:shd w:val="clear" w:color="auto" w:fill="FFFFFF"/>
+              <w:jc w:val="both"/>
+              <w:rPr>
+                <w:rFonts w:eastAsia="Times New Roman" w:cstheme="minorHAnsi"/>
+              </w:rPr>
+            </w:pPr>
+            <w:r>
+              <w:rPr>
+                <w:rFonts w:eastAsia="Times New Roman" w:cstheme="minorHAnsi"/>
+              </w:rPr>
+              <w:t>Access</w:t>
+            </w:r>
+          </w:p>
+        </w:tc>
+        <w:tc>
+          <w:tcPr>
+            <w:tcW w:w="0" w:type="auto"/>
+            <w:tcBorders>
+              <w:top w:val="single" w:sz="6" w:space="0" w:color="9E9E9E"/>
+              <w:left w:val="single" w:sz="6" w:space="0" w:color="9E9E9E"/>
+              <w:bottom w:val="single" w:sz="6" w:space="0" w:color="9E9E9E"/>
+              <w:right w:val="single" w:sz="6" w:space="0" w:color="9E9E9E"/>
+            </w:tcBorders>
+            <w:tcMar>
+              <w:top w:w="150" w:type="dxa"/>
+              <w:left w:w="150" w:type="dxa"/>
+              <w:bottom w:w="150" w:type="dxa"/>
+              <w:right w:w="150" w:type="dxa"/>
+            </w:tcMar>
+            <w:hideMark/>
+          </w:tcPr>
+          <w:p>
+            <w:pPr>
+              <w:shd w:val="clear" w:color="auto" w:fill="FFFFFF"/>
+              <w:jc w:val="both"/>
+              <w:rPr>
+                <w:rFonts w:eastAsia="Times New Roman" w:cstheme="minorHAnsi"/>
+              </w:rPr>
+            </w:pPr>
+            <w:r>
+              <w:rPr>
+                <w:rFonts w:eastAsia="Times New Roman" w:cstheme="minorHAnsi"/>
+              </w:rPr>
+              <w:t>0.37</w:t>
+            </w:r>
+          </w:p>
+        </w:tc>
+        <w:tc>
+          <w:tcPr>
+            <w:tcW w:w="0" w:type="auto"/>
+            <w:tcBorders>
+              <w:top w:val="single" w:sz="6" w:space="0" w:color="9E9E9E"/>
+              <w:left w:val="single" w:sz="6" w:space="0" w:color="9E9E9E"/>
+              <w:bottom w:val="single" w:sz="6" w:space="0" w:color="9E9E9E"/>
+              <w:right w:val="single" w:sz="6" w:space="0" w:color="9E9E9E"/>
+            </w:tcBorders>
+            <w:tcMar>
+              <w:top w:w="150" w:type="dxa"/>
+              <w:left w:w="150" w:type="dxa"/>
+              <w:bottom w:w="150" w:type="dxa"/>
+              <w:right w:w="150" w:type="dxa"/>
+            </w:tcMar>
+            <w:hideMark/>
+          </w:tcPr>
+          <w:p>
+            <w:pPr>
+              <w:shd w:val="clear" w:color="auto" w:fill="FFFFFF"/>
+              <w:jc w:val="both"/>
+              <w:rPr>
+                <w:rFonts w:eastAsia="Times New Roman" w:cstheme="minorHAnsi"/>
+              </w:rPr>
+            </w:pPr>
+            <w:r>
+              <w:rPr>
+                <w:rFonts w:eastAsia="Times New Roman" w:cstheme="minorHAnsi"/>
+              </w:rPr>
+              <w:t>0.40</w:t>
+            </w:r>
+          </w:p>
+        </w:tc>
+      </w:tr>
+      <w:tr>
+        <w:trPr>
+          <w:trHeight w:val="705"/>
+        </w:trPr>
+        <w:tc>
+          <w:tcPr>
+            <w:tcW w:w="0" w:type="auto"/>
+            <w:tcBorders>
+              <w:top w:val="single" w:sz="6" w:space="0" w:color="9E9E9E"/>
+              <w:left w:val="single" w:sz="6" w:space="0" w:color="9E9E9E"/>
+              <w:bottom w:val="single" w:sz="6" w:space="0" w:color="9E9E9E"/>
+              <w:right w:val="single" w:sz="6" w:space="0" w:color="9E9E9E"/>
+            </w:tcBorders>
+            <w:tcMar>
+              <w:top w:w="150" w:type="dxa"/>
+              <w:left w:w="150" w:type="dxa"/>
+              <w:bottom w:w="150" w:type="dxa"/>
+              <w:right w:w="150" w:type="dxa"/>
+            </w:tcMar>
+            <w:hideMark/>
+          </w:tcPr>
+          <w:p>
+            <w:pPr>
+              <w:shd w:val="clear" w:color="auto" w:fill="FFFFFF"/>
+              <w:jc w:val="both"/>
+              <w:rPr>
+                <w:rFonts w:eastAsia="Times New Roman" w:cstheme="minorHAnsi"/>
+              </w:rPr>
+            </w:pPr>
+            <w:r>
+              <w:rPr>
+                <w:rFonts w:eastAsia="Times New Roman" w:cstheme="minorHAnsi"/>
+              </w:rPr>
+              <w:t>Update</w:t>
+            </w:r>
+          </w:p>
+        </w:tc>
+        <w:tc>
+          <w:tcPr>
+            <w:tcW w:w="0" w:type="auto"/>
+            <w:tcBorders>
+              <w:top w:val="single" w:sz="6" w:space="0" w:color="9E9E9E"/>
+              <w:left w:val="single" w:sz="6" w:space="0" w:color="9E9E9E"/>
+              <w:bottom w:val="single" w:sz="6" w:space="0" w:color="9E9E9E"/>
+              <w:right w:val="single" w:sz="6" w:space="0" w:color="9E9E9E"/>
+            </w:tcBorders>
+            <w:tcMar>
+              <w:top w:w="150" w:type="dxa"/>
+              <w:left w:w="150" w:type="dxa"/>
+              <w:bottom w:w="150" w:type="dxa"/>
+              <w:right w:w="150" w:type="dxa"/>
+            </w:tcMar>
+            <w:hideMark/>
+          </w:tcPr>
+          <w:p>
+            <w:pPr>
+              <w:shd w:val="clear" w:color="auto" w:fill="FFFFFF"/>
+              <w:jc w:val="both"/>
+              <w:rPr>
+                <w:rFonts w:eastAsia="Times New Roman" w:cstheme="minorHAnsi"/>
+              </w:rPr>
+            </w:pPr>
+            <w:r>
+              <w:rPr>
+                <w:rFonts w:eastAsia="Times New Roman" w:cstheme="minorHAnsi"/>
+              </w:rPr>
+              <w:t>0.42</w:t>
+            </w:r>
+          </w:p>
+        </w:tc>
+        <w:tc>
+          <w:tcPr>
+            <w:tcW w:w="0" w:type="auto"/>
+            <w:tcBorders>
+              <w:top w:val="single" w:sz="6" w:space="0" w:color="9E9E9E"/>
+              <w:left w:val="single" w:sz="6" w:space="0" w:color="9E9E9E"/>
+              <w:bottom w:val="single" w:sz="6" w:space="0" w:color="9E9E9E"/>
+              <w:right w:val="single" w:sz="6" w:space="0" w:color="9E9E9E"/>
+            </w:tcBorders>
+            <w:tcMar>
+              <w:top w:w="150" w:type="dxa"/>
+              <w:left w:w="150" w:type="dxa"/>
+              <w:bottom w:w="150" w:type="dxa"/>
+              <w:right w:w="150" w:type="dxa"/>
+            </w:tcMar>
+            <w:hideMark/>
+          </w:tcPr>
+          <w:p>
+            <w:pPr>
+              <w:shd w:val="clear" w:color="auto" w:fill="FFFFFF"/>
+              <w:jc w:val="both"/>
+              <w:rPr>
+                <w:rFonts w:eastAsia="Times New Roman" w:cstheme="minorHAnsi"/>
+              </w:rPr>
+            </w:pPr>
+            <w:r>
+              <w:rPr>
+                <w:rFonts w:eastAsia="Times New Roman" w:cstheme="minorHAnsi"/>
+              </w:rPr>
+              <w:t>10.26</w:t>
+            </w:r>
+          </w:p>
+        </w:tc>
+      </w:tr>
+      <w:tr>
+        <w:trPr>
+          <w:trHeight w:val="780"/>
+        </w:trPr>
+        <w:tc>
+          <w:tcPr>
+            <w:tcW w:w="0" w:type="auto"/>
+            <w:tcBorders>
+              <w:top w:val="single" w:sz="6" w:space="0" w:color="9E9E9E"/>
+              <w:left w:val="single" w:sz="6" w:space="0" w:color="9E9E9E"/>
+              <w:bottom w:val="single" w:sz="6" w:space="0" w:color="9E9E9E"/>
+              <w:right w:val="single" w:sz="6" w:space="0" w:color="9E9E9E"/>
+            </w:tcBorders>
+            <w:tcMar>
+              <w:top w:w="150" w:type="dxa"/>
+              <w:left w:w="150" w:type="dxa"/>
+              <w:bottom w:w="150" w:type="dxa"/>
+              <w:right w:w="150" w:type="dxa"/>
+            </w:tcMar>
+            <w:hideMark/>
+          </w:tcPr>
+          <w:p>
+            <w:pPr>
+              <w:shd w:val="clear" w:color="auto" w:fill="FFFFFF"/>
+              <w:jc w:val="both"/>
+              <w:rPr>
+                <w:rFonts w:eastAsia="Times New Roman" w:cstheme="minorHAnsi"/>
+              </w:rPr>
+            </w:pPr>
+            <w:r>
+              <w:rPr>
+                <w:rFonts w:eastAsia="Times New Roman" w:cstheme="minorHAnsi"/>
+              </w:rPr>
+              <w:t>Delete</w:t>
+            </w:r>
+          </w:p>
+        </w:tc>
+        <w:tc>
+          <w:tcPr>
+            <w:tcW w:w="0" w:type="auto"/>
+            <w:tcBorders>
+              <w:top w:val="single" w:sz="6" w:space="0" w:color="9E9E9E"/>
+              <w:left w:val="single" w:sz="6" w:space="0" w:color="9E9E9E"/>
+              <w:bottom w:val="single" w:sz="6" w:space="0" w:color="9E9E9E"/>
+              <w:right w:val="single" w:sz="6" w:space="0" w:color="9E9E9E"/>
+            </w:tcBorders>
+            <w:tcMar>
+              <w:top w:w="150" w:type="dxa"/>
+              <w:left w:w="150" w:type="dxa"/>
+              <w:bottom w:w="150" w:type="dxa"/>
+              <w:right w:w="150" w:type="dxa"/>
+            </w:tcMar>
+            <w:hideMark/>
+          </w:tcPr>
+          <w:p>
+            <w:pPr>
+              <w:shd w:val="clear" w:color="auto" w:fill="FFFFFF"/>
+              <w:jc w:val="both"/>
+              <w:rPr>
+                <w:rFonts w:eastAsia="Times New Roman" w:cstheme="minorHAnsi"/>
+              </w:rPr>
+            </w:pPr>
+            <w:r>
+              <w:rPr>
+                <w:rFonts w:eastAsia="Times New Roman" w:cstheme="minorHAnsi"/>
+              </w:rPr>
+              <w:t>-0.04921</w:t>
+            </w:r>
+          </w:p>
+        </w:tc>
+        <w:tc>
+          <w:tcPr>
+            <w:tcW w:w="0" w:type="auto"/>
+            <w:tcBorders>
+              <w:top w:val="single" w:sz="6" w:space="0" w:color="9E9E9E"/>
+              <w:left w:val="single" w:sz="6" w:space="0" w:color="9E9E9E"/>
+              <w:bottom w:val="single" w:sz="6" w:space="0" w:color="9E9E9E"/>
+              <w:right w:val="single" w:sz="6" w:space="0" w:color="9E9E9E"/>
+            </w:tcBorders>
+            <w:tcMar>
+              <w:top w:w="150" w:type="dxa"/>
+              <w:left w:w="150" w:type="dxa"/>
+              <w:bottom w:w="150" w:type="dxa"/>
+              <w:right w:w="150" w:type="dxa"/>
+            </w:tcMar>
+            <w:hideMark/>
+          </w:tcPr>
+          <w:p>
+            <w:pPr>
+              <w:shd w:val="clear" w:color="auto" w:fill="FFFFFF"/>
+              <w:jc w:val="both"/>
+              <w:rPr>
+                <w:rFonts w:eastAsia="Times New Roman" w:cstheme="minorHAnsi"/>
+              </w:rPr>
+            </w:pPr>
+            <w:r>
+              <w:rPr>
+                <w:rFonts w:eastAsia="Times New Roman" w:cstheme="minorHAnsi"/>
+              </w:rPr>
+              <w:t>0.16</w:t>
+            </w:r>
+          </w:p>
+        </w:tc>
+      </w:tr>
+    </w:tbl>
     <w:p>
       <w:pPr>
         <w:shd w:val="clear" w:color="auto" w:fill="FFFFFF"/>
@@ -3234,7 +5508,6 @@
   <w:style w:type="character" w:default="1" w:styleId="DefaultParagraphFont">
     <w:name w:val="Default Paragraph Font"/>
     <w:uiPriority w:val="1"/>
-    <w:semiHidden/>
     <w:unhideWhenUsed/>
   </w:style>
   <w:style w:type="table" w:default="1" w:styleId="TableNormal">

</xml_diff>